<commit_message>
vault backup: 2025-07-23 05:22:23
</commit_message>
<xml_diff>
--- a/09_SOFT_SKILLS_&_CAREER/LABS_DOCUMENTATION/H4K-IT_CYBERSECURITY_BOOTCAMP_2025/Template.docx
+++ b/09_SOFT_SKILLS_&_CAREER/LABS_DOCUMENTATION/H4K-IT_CYBERSECURITY_BOOTCAMP_2025/Template.docx
@@ -46,56 +46,6 @@
     </w:p>
     <w:p>
       <w:pPr>
-        <w:pStyle w:val="Title"/>
-        <w:pBdr>
-          <w:bottom w:val="double" w:sz="6" w:space="1" w:color="auto"/>
-        </w:pBdr>
-        <w:jc w:val="center"/>
-        <w:rPr>
-          <w:sz w:val="44"/>
-          <w:szCs w:val="44"/>
-        </w:rPr>
-      </w:pPr>
-      <w:r>
-        <w:rPr>
-          <w:sz w:val="44"/>
-          <w:szCs w:val="44"/>
-        </w:rPr>
-        <w:t xml:space="preserve">ADMISSION </w:t>
-      </w:r>
-      <w:bookmarkStart w:id="0" w:name="_Hlk198567814"/>
-      <w:r>
-        <w:rPr>
-          <w:sz w:val="44"/>
-          <w:szCs w:val="44"/>
-        </w:rPr>
-        <w:t>N</w:t>
-      </w:r>
-      <w:bookmarkEnd w:id="0"/>
-      <w:r>
-        <w:rPr>
-          <w:sz w:val="44"/>
-          <w:szCs w:val="44"/>
-        </w:rPr>
-        <w:t>O.</w:t>
-      </w:r>
-      <w:r>
-        <w:rPr>
-          <w:sz w:val="44"/>
-          <w:szCs w:val="44"/>
-        </w:rPr>
-        <w:t xml:space="preserve">: </w:t>
-      </w:r>
-      <w:r>
-        <w:rPr>
-          <w:sz w:val="44"/>
-          <w:szCs w:val="44"/>
-        </w:rPr>
-        <w:t>CS-SA10-25003</w:t>
-      </w:r>
-    </w:p>
-    <w:p>
-      <w:pPr>
         <w:jc w:val="center"/>
       </w:pPr>
     </w:p>
@@ -126,32 +76,7 @@
           <w:sz w:val="44"/>
           <w:szCs w:val="44"/>
         </w:rPr>
-        <w:t>Windows Fundamentals</w:t>
-      </w:r>
-    </w:p>
-    <w:p>
-      <w:pPr>
-        <w:pStyle w:val="Heading1"/>
-        <w:jc w:val="center"/>
-      </w:pPr>
-      <w:r>
-        <w:t>Proof of Module Completion</w:t>
-      </w:r>
-    </w:p>
-    <w:p>
-      <w:pPr>
-        <w:jc w:val="center"/>
-      </w:pPr>
-      <w:r>
-        <w:t>Link:</w:t>
-      </w:r>
-    </w:p>
-    <w:p>
-      <w:pPr>
-        <w:jc w:val="center"/>
-      </w:pPr>
-      <w:r>
-        <w:t>Screenshot:</w:t>
+        <w:t>H4K-IT CYBERSECURITY BOOTCAMP 2025 – CTF CHALLENGE REPORT</w:t>
       </w:r>
     </w:p>
     <w:p>
@@ -183,7 +108,12 @@
     <w:p/>
     <w:p/>
     <w:sectPr>
-      <w:headerReference w:type="default" r:id="rId7"/>
+      <w:headerReference w:type="even" r:id="rId7"/>
+      <w:headerReference w:type="default" r:id="rId8"/>
+      <w:footerReference w:type="even" r:id="rId9"/>
+      <w:footerReference w:type="default" r:id="rId10"/>
+      <w:headerReference w:type="first" r:id="rId11"/>
+      <w:footerReference w:type="first" r:id="rId12"/>
       <w:pgSz w:w="11906" w:h="16838"/>
       <w:pgMar w:top="1440" w:right="1440" w:bottom="1440" w:left="1440" w:header="708" w:footer="708" w:gutter="0"/>
       <w:cols w:space="708"/>
@@ -218,6 +148,36 @@
 </w:endnotes>
 </file>
 
+<file path=word/footer1.xml><?xml version="1.0" encoding="utf-8"?>
+<w:ftr xmlns:wpc="http://schemas.microsoft.com/office/word/2010/wordprocessingCanvas" xmlns:cx="http://schemas.microsoft.com/office/drawing/2014/chartex" xmlns:cx1="http://schemas.microsoft.com/office/drawing/2015/9/8/chartex" xmlns:cx2="http://schemas.microsoft.com/office/drawing/2015/10/21/chartex" xmlns:cx3="http://schemas.microsoft.com/office/drawing/2016/5/9/chartex" xmlns:cx4="http://schemas.microsoft.com/office/drawing/2016/5/10/chartex" xmlns:cx5="http://schemas.microsoft.com/office/drawing/2016/5/11/chartex" xmlns:cx6="http://schemas.microsoft.com/office/drawing/2016/5/12/chartex" xmlns:cx7="http://schemas.microsoft.com/office/drawing/2016/5/13/chartex" xmlns:cx8="http://schemas.microsoft.com/office/drawing/2016/5/14/chartex" xmlns:mc="http://schemas.openxmlformats.org/markup-compatibility/2006" xmlns:aink="http://schemas.microsoft.com/office/drawing/2016/ink" xmlns:am3d="http://schemas.microsoft.com/office/drawing/2017/model3d" xmlns:o="urn:schemas-microsoft-com:office:office" xmlns:oel="http://schemas.microsoft.com/office/2019/extlst" xmlns:r="http://schemas.openxmlformats.org/officeDocument/2006/relationships" xmlns:m="http://schemas.openxmlformats.org/officeDocument/2006/math" xmlns:v="urn:schemas-microsoft-com:vml" xmlns:wp14="http://schemas.microsoft.com/office/word/2010/wordprocessingDrawing" xmlns:wp="http://schemas.openxmlformats.org/drawingml/2006/wordprocessingDrawing" xmlns:w10="urn:schemas-microsoft-com:office:word" xmlns:w="http://schemas.openxmlformats.org/wordprocessingml/2006/main" xmlns:w14="http://schemas.microsoft.com/office/word/2010/wordml" xmlns:w15="http://schemas.microsoft.com/office/word/2012/wordml" xmlns:w16cex="http://schemas.microsoft.com/office/word/2018/wordml/cex" xmlns:w16cid="http://schemas.microsoft.com/office/word/2016/wordml/cid" xmlns:w16="http://schemas.microsoft.com/office/word/2018/wordml" xmlns:w16du="http://schemas.microsoft.com/office/word/2023/wordml/word16du" xmlns:w16sdtdh="http://schemas.microsoft.com/office/word/2020/wordml/sdtdatahash" xmlns:w16sdtfl="http://schemas.microsoft.com/office/word/2024/wordml/sdtformatlock" xmlns:w16se="http://schemas.microsoft.com/office/word/2015/wordml/symex" xmlns:wpg="http://schemas.microsoft.com/office/word/2010/wordprocessingGroup" xmlns:wpi="http://schemas.microsoft.com/office/word/2010/wordprocessingInk" xmlns:wne="http://schemas.microsoft.com/office/word/2006/wordml" xmlns:wps="http://schemas.microsoft.com/office/word/2010/wordprocessingShape" mc:Ignorable="w14 w15 w16se w16cid w16 w16cex w16sdtdh w16sdtfl w16du wp14">
+  <w:p>
+    <w:pPr>
+      <w:pStyle w:val="Footer"/>
+    </w:pPr>
+  </w:p>
+</w:ftr>
+</file>
+
+<file path=word/footer2.xml><?xml version="1.0" encoding="utf-8"?>
+<w:ftr xmlns:wpc="http://schemas.microsoft.com/office/word/2010/wordprocessingCanvas" xmlns:cx="http://schemas.microsoft.com/office/drawing/2014/chartex" xmlns:cx1="http://schemas.microsoft.com/office/drawing/2015/9/8/chartex" xmlns:cx2="http://schemas.microsoft.com/office/drawing/2015/10/21/chartex" xmlns:cx3="http://schemas.microsoft.com/office/drawing/2016/5/9/chartex" xmlns:cx4="http://schemas.microsoft.com/office/drawing/2016/5/10/chartex" xmlns:cx5="http://schemas.microsoft.com/office/drawing/2016/5/11/chartex" xmlns:cx6="http://schemas.microsoft.com/office/drawing/2016/5/12/chartex" xmlns:cx7="http://schemas.microsoft.com/office/drawing/2016/5/13/chartex" xmlns:cx8="http://schemas.microsoft.com/office/drawing/2016/5/14/chartex" xmlns:mc="http://schemas.openxmlformats.org/markup-compatibility/2006" xmlns:aink="http://schemas.microsoft.com/office/drawing/2016/ink" xmlns:am3d="http://schemas.microsoft.com/office/drawing/2017/model3d" xmlns:o="urn:schemas-microsoft-com:office:office" xmlns:oel="http://schemas.microsoft.com/office/2019/extlst" xmlns:r="http://schemas.openxmlformats.org/officeDocument/2006/relationships" xmlns:m="http://schemas.openxmlformats.org/officeDocument/2006/math" xmlns:v="urn:schemas-microsoft-com:vml" xmlns:wp14="http://schemas.microsoft.com/office/word/2010/wordprocessingDrawing" xmlns:wp="http://schemas.openxmlformats.org/drawingml/2006/wordprocessingDrawing" xmlns:w10="urn:schemas-microsoft-com:office:word" xmlns:w="http://schemas.openxmlformats.org/wordprocessingml/2006/main" xmlns:w14="http://schemas.microsoft.com/office/word/2010/wordml" xmlns:w15="http://schemas.microsoft.com/office/word/2012/wordml" xmlns:w16cex="http://schemas.microsoft.com/office/word/2018/wordml/cex" xmlns:w16cid="http://schemas.microsoft.com/office/word/2016/wordml/cid" xmlns:w16="http://schemas.microsoft.com/office/word/2018/wordml" xmlns:w16du="http://schemas.microsoft.com/office/word/2023/wordml/word16du" xmlns:w16sdtdh="http://schemas.microsoft.com/office/word/2020/wordml/sdtdatahash" xmlns:w16sdtfl="http://schemas.microsoft.com/office/word/2024/wordml/sdtformatlock" xmlns:w16se="http://schemas.microsoft.com/office/word/2015/wordml/symex" xmlns:wpg="http://schemas.microsoft.com/office/word/2010/wordprocessingGroup" xmlns:wpi="http://schemas.microsoft.com/office/word/2010/wordprocessingInk" xmlns:wne="http://schemas.microsoft.com/office/word/2006/wordml" xmlns:wps="http://schemas.microsoft.com/office/word/2010/wordprocessingShape" mc:Ignorable="w14 w15 w16se w16cid w16 w16cex w16sdtdh w16sdtfl w16du wp14">
+  <w:p>
+    <w:pPr>
+      <w:pStyle w:val="Footer"/>
+    </w:pPr>
+  </w:p>
+</w:ftr>
+</file>
+
+<file path=word/footer3.xml><?xml version="1.0" encoding="utf-8"?>
+<w:ftr xmlns:wpc="http://schemas.microsoft.com/office/word/2010/wordprocessingCanvas" xmlns:cx="http://schemas.microsoft.com/office/drawing/2014/chartex" xmlns:cx1="http://schemas.microsoft.com/office/drawing/2015/9/8/chartex" xmlns:cx2="http://schemas.microsoft.com/office/drawing/2015/10/21/chartex" xmlns:cx3="http://schemas.microsoft.com/office/drawing/2016/5/9/chartex" xmlns:cx4="http://schemas.microsoft.com/office/drawing/2016/5/10/chartex" xmlns:cx5="http://schemas.microsoft.com/office/drawing/2016/5/11/chartex" xmlns:cx6="http://schemas.microsoft.com/office/drawing/2016/5/12/chartex" xmlns:cx7="http://schemas.microsoft.com/office/drawing/2016/5/13/chartex" xmlns:cx8="http://schemas.microsoft.com/office/drawing/2016/5/14/chartex" xmlns:mc="http://schemas.openxmlformats.org/markup-compatibility/2006" xmlns:aink="http://schemas.microsoft.com/office/drawing/2016/ink" xmlns:am3d="http://schemas.microsoft.com/office/drawing/2017/model3d" xmlns:o="urn:schemas-microsoft-com:office:office" xmlns:oel="http://schemas.microsoft.com/office/2019/extlst" xmlns:r="http://schemas.openxmlformats.org/officeDocument/2006/relationships" xmlns:m="http://schemas.openxmlformats.org/officeDocument/2006/math" xmlns:v="urn:schemas-microsoft-com:vml" xmlns:wp14="http://schemas.microsoft.com/office/word/2010/wordprocessingDrawing" xmlns:wp="http://schemas.openxmlformats.org/drawingml/2006/wordprocessingDrawing" xmlns:w10="urn:schemas-microsoft-com:office:word" xmlns:w="http://schemas.openxmlformats.org/wordprocessingml/2006/main" xmlns:w14="http://schemas.microsoft.com/office/word/2010/wordml" xmlns:w15="http://schemas.microsoft.com/office/word/2012/wordml" xmlns:w16cex="http://schemas.microsoft.com/office/word/2018/wordml/cex" xmlns:w16cid="http://schemas.microsoft.com/office/word/2016/wordml/cid" xmlns:w16="http://schemas.microsoft.com/office/word/2018/wordml" xmlns:w16du="http://schemas.microsoft.com/office/word/2023/wordml/word16du" xmlns:w16sdtdh="http://schemas.microsoft.com/office/word/2020/wordml/sdtdatahash" xmlns:w16sdtfl="http://schemas.microsoft.com/office/word/2024/wordml/sdtformatlock" xmlns:w16se="http://schemas.microsoft.com/office/word/2015/wordml/symex" xmlns:wpg="http://schemas.microsoft.com/office/word/2010/wordprocessingGroup" xmlns:wpi="http://schemas.microsoft.com/office/word/2010/wordprocessingInk" xmlns:wne="http://schemas.microsoft.com/office/word/2006/wordml" xmlns:wps="http://schemas.microsoft.com/office/word/2010/wordprocessingShape" mc:Ignorable="w14 w15 w16se w16cid w16 w16cex w16sdtdh w16sdtfl w16du wp14">
+  <w:p>
+    <w:pPr>
+      <w:pStyle w:val="Footer"/>
+    </w:pPr>
+  </w:p>
+</w:ftr>
+</file>
+
 <file path=word/footnotes.xml><?xml version="1.0" encoding="utf-8"?>
 <w:footnotes xmlns:wpc="http://schemas.microsoft.com/office/word/2010/wordprocessingCanvas" xmlns:cx="http://schemas.microsoft.com/office/drawing/2014/chartex" xmlns:cx1="http://schemas.microsoft.com/office/drawing/2015/9/8/chartex" xmlns:cx2="http://schemas.microsoft.com/office/drawing/2015/10/21/chartex" xmlns:cx3="http://schemas.microsoft.com/office/drawing/2016/5/9/chartex" xmlns:cx4="http://schemas.microsoft.com/office/drawing/2016/5/10/chartex" xmlns:cx5="http://schemas.microsoft.com/office/drawing/2016/5/11/chartex" xmlns:cx6="http://schemas.microsoft.com/office/drawing/2016/5/12/chartex" xmlns:cx7="http://schemas.microsoft.com/office/drawing/2016/5/13/chartex" xmlns:cx8="http://schemas.microsoft.com/office/drawing/2016/5/14/chartex" xmlns:mc="http://schemas.openxmlformats.org/markup-compatibility/2006" xmlns:aink="http://schemas.microsoft.com/office/drawing/2016/ink" xmlns:am3d="http://schemas.microsoft.com/office/drawing/2017/model3d" xmlns:o="urn:schemas-microsoft-com:office:office" xmlns:oel="http://schemas.microsoft.com/office/2019/extlst" xmlns:r="http://schemas.openxmlformats.org/officeDocument/2006/relationships" xmlns:m="http://schemas.openxmlformats.org/officeDocument/2006/math" xmlns:v="urn:schemas-microsoft-com:vml" xmlns:wp14="http://schemas.microsoft.com/office/word/2010/wordprocessingDrawing" xmlns:wp="http://schemas.openxmlformats.org/drawingml/2006/wordprocessingDrawing" xmlns:w10="urn:schemas-microsoft-com:office:word" xmlns:w="http://schemas.openxmlformats.org/wordprocessingml/2006/main" xmlns:w14="http://schemas.microsoft.com/office/word/2010/wordml" xmlns:w15="http://schemas.microsoft.com/office/word/2012/wordml" xmlns:w16cex="http://schemas.microsoft.com/office/word/2018/wordml/cex" xmlns:w16cid="http://schemas.microsoft.com/office/word/2016/wordml/cid" xmlns:w16="http://schemas.microsoft.com/office/word/2018/wordml" xmlns:w16du="http://schemas.microsoft.com/office/word/2023/wordml/word16du" xmlns:w16sdtdh="http://schemas.microsoft.com/office/word/2020/wordml/sdtdatahash" xmlns:w16sdtfl="http://schemas.microsoft.com/office/word/2024/wordml/sdtformatlock" xmlns:w16se="http://schemas.microsoft.com/office/word/2015/wordml/symex" xmlns:wpg="http://schemas.microsoft.com/office/word/2010/wordprocessingGroup" xmlns:wpi="http://schemas.microsoft.com/office/word/2010/wordprocessingInk" xmlns:wne="http://schemas.microsoft.com/office/word/2006/wordml" xmlns:wps="http://schemas.microsoft.com/office/word/2010/wordprocessingShape" mc:Ignorable="w14 w15 w16se w16cid w16 w16cex w16sdtdh w16sdtfl w16du wp14">
   <w:footnote w:type="separator" w:id="-1">
@@ -248,11 +208,81 @@
   <w:p>
     <w:pPr>
       <w:pStyle w:val="Header"/>
+    </w:pPr>
+    <w:r>
+      <w:rPr>
+        <w:noProof/>
+      </w:rPr>
+      <w:pict w14:anchorId="64877CF1">
+        <v:shapetype id="_x0000_t75" coordsize="21600,21600" o:spt="75" o:preferrelative="t" path="m@4@5l@4@11@9@11@9@5xe" filled="f" stroked="f">
+          <v:stroke joinstyle="miter"/>
+          <v:formulas>
+            <v:f eqn="if lineDrawn pixelLineWidth 0"/>
+            <v:f eqn="sum @0 1 0"/>
+            <v:f eqn="sum 0 0 @1"/>
+            <v:f eqn="prod @2 1 2"/>
+            <v:f eqn="prod @3 21600 pixelWidth"/>
+            <v:f eqn="prod @3 21600 pixelHeight"/>
+            <v:f eqn="sum @0 0 1"/>
+            <v:f eqn="prod @6 1 2"/>
+            <v:f eqn="prod @7 21600 pixelWidth"/>
+            <v:f eqn="sum @8 21600 0"/>
+            <v:f eqn="prod @7 21600 pixelHeight"/>
+            <v:f eqn="sum @10 21600 0"/>
+          </v:formulas>
+          <v:path o:extrusionok="f" gradientshapeok="t" o:connecttype="rect"/>
+          <o:lock v:ext="edit" aspectratio="t"/>
+        </v:shapetype>
+        <v:shape id="WordPictureWatermark40495157" o:spid="_x0000_s1026" type="#_x0000_t75" style="position:absolute;margin-left:0;margin-top:0;width:595pt;height:841.95pt;z-index:-251657216;mso-position-horizontal:center;mso-position-horizontal-relative:margin;mso-position-vertical:center;mso-position-vertical-relative:margin" o:allowincell="f">
+          <v:imagedata r:id="rId1" o:title="A4 - 3" gain="19661f" blacklevel="22938f"/>
+        </v:shape>
+      </w:pict>
+    </w:r>
+  </w:p>
+</w:hdr>
+</file>
+
+<file path=word/header2.xml><?xml version="1.0" encoding="utf-8"?>
+<w:hdr xmlns:wpc="http://schemas.microsoft.com/office/word/2010/wordprocessingCanvas" xmlns:cx="http://schemas.microsoft.com/office/drawing/2014/chartex" xmlns:cx1="http://schemas.microsoft.com/office/drawing/2015/9/8/chartex" xmlns:cx2="http://schemas.microsoft.com/office/drawing/2015/10/21/chartex" xmlns:cx3="http://schemas.microsoft.com/office/drawing/2016/5/9/chartex" xmlns:cx4="http://schemas.microsoft.com/office/drawing/2016/5/10/chartex" xmlns:cx5="http://schemas.microsoft.com/office/drawing/2016/5/11/chartex" xmlns:cx6="http://schemas.microsoft.com/office/drawing/2016/5/12/chartex" xmlns:cx7="http://schemas.microsoft.com/office/drawing/2016/5/13/chartex" xmlns:cx8="http://schemas.microsoft.com/office/drawing/2016/5/14/chartex" xmlns:mc="http://schemas.openxmlformats.org/markup-compatibility/2006" xmlns:aink="http://schemas.microsoft.com/office/drawing/2016/ink" xmlns:am3d="http://schemas.microsoft.com/office/drawing/2017/model3d" xmlns:o="urn:schemas-microsoft-com:office:office" xmlns:oel="http://schemas.microsoft.com/office/2019/extlst" xmlns:r="http://schemas.openxmlformats.org/officeDocument/2006/relationships" xmlns:m="http://schemas.openxmlformats.org/officeDocument/2006/math" xmlns:v="urn:schemas-microsoft-com:vml" xmlns:wp14="http://schemas.microsoft.com/office/word/2010/wordprocessingDrawing" xmlns:wp="http://schemas.openxmlformats.org/drawingml/2006/wordprocessingDrawing" xmlns:w10="urn:schemas-microsoft-com:office:word" xmlns:w="http://schemas.openxmlformats.org/wordprocessingml/2006/main" xmlns:w14="http://schemas.microsoft.com/office/word/2010/wordml" xmlns:w15="http://schemas.microsoft.com/office/word/2012/wordml" xmlns:w16cex="http://schemas.microsoft.com/office/word/2018/wordml/cex" xmlns:w16cid="http://schemas.microsoft.com/office/word/2016/wordml/cid" xmlns:w16="http://schemas.microsoft.com/office/word/2018/wordml" xmlns:w16du="http://schemas.microsoft.com/office/word/2023/wordml/word16du" xmlns:w16sdtdh="http://schemas.microsoft.com/office/word/2020/wordml/sdtdatahash" xmlns:w16sdtfl="http://schemas.microsoft.com/office/word/2024/wordml/sdtformatlock" xmlns:w16se="http://schemas.microsoft.com/office/word/2015/wordml/symex" xmlns:wpg="http://schemas.microsoft.com/office/word/2010/wordprocessingGroup" xmlns:wpi="http://schemas.microsoft.com/office/word/2010/wordprocessingInk" xmlns:wne="http://schemas.microsoft.com/office/word/2006/wordml" xmlns:wps="http://schemas.microsoft.com/office/word/2010/wordprocessingShape" mc:Ignorable="w14 w15 w16se w16cid w16 w16cex w16sdtdh w16sdtfl w16du wp14">
+  <w:p>
+    <w:pPr>
+      <w:pStyle w:val="Header"/>
       <w:rPr>
         <w:b/>
         <w:bCs/>
       </w:rPr>
     </w:pPr>
+    <w:r>
+      <w:rPr>
+        <w:b/>
+        <w:bCs/>
+        <w:noProof/>
+      </w:rPr>
+      <w:pict w14:anchorId="3D363A10">
+        <v:shapetype id="_x0000_t75" coordsize="21600,21600" o:spt="75" o:preferrelative="t" path="m@4@5l@4@11@9@11@9@5xe" filled="f" stroked="f">
+          <v:stroke joinstyle="miter"/>
+          <v:formulas>
+            <v:f eqn="if lineDrawn pixelLineWidth 0"/>
+            <v:f eqn="sum @0 1 0"/>
+            <v:f eqn="sum 0 0 @1"/>
+            <v:f eqn="prod @2 1 2"/>
+            <v:f eqn="prod @3 21600 pixelWidth"/>
+            <v:f eqn="prod @3 21600 pixelHeight"/>
+            <v:f eqn="sum @0 0 1"/>
+            <v:f eqn="prod @6 1 2"/>
+            <v:f eqn="prod @7 21600 pixelWidth"/>
+            <v:f eqn="sum @8 21600 0"/>
+            <v:f eqn="prod @7 21600 pixelHeight"/>
+            <v:f eqn="sum @10 21600 0"/>
+          </v:formulas>
+          <v:path o:extrusionok="f" gradientshapeok="t" o:connecttype="rect"/>
+          <o:lock v:ext="edit" aspectratio="t"/>
+        </v:shapetype>
+        <v:shape id="WordPictureWatermark40495158" o:spid="_x0000_s1027" type="#_x0000_t75" style="position:absolute;margin-left:0;margin-top:0;width:595pt;height:841.95pt;z-index:-251656192;mso-position-horizontal:center;mso-position-horizontal-relative:margin;mso-position-vertical:center;mso-position-vertical-relative:margin" o:allowincell="f">
+          <v:imagedata r:id="rId1" o:title="A4 - 3" gain="19661f" blacklevel="22938f"/>
+        </v:shape>
+      </w:pict>
+    </w:r>
     <w:r>
       <w:rPr>
         <w:b/>
@@ -272,6 +302,45 @@
     <w:pPr>
       <w:pStyle w:val="Header"/>
     </w:pPr>
+  </w:p>
+</w:hdr>
+</file>
+
+<file path=word/header3.xml><?xml version="1.0" encoding="utf-8"?>
+<w:hdr xmlns:wpc="http://schemas.microsoft.com/office/word/2010/wordprocessingCanvas" xmlns:cx="http://schemas.microsoft.com/office/drawing/2014/chartex" xmlns:cx1="http://schemas.microsoft.com/office/drawing/2015/9/8/chartex" xmlns:cx2="http://schemas.microsoft.com/office/drawing/2015/10/21/chartex" xmlns:cx3="http://schemas.microsoft.com/office/drawing/2016/5/9/chartex" xmlns:cx4="http://schemas.microsoft.com/office/drawing/2016/5/10/chartex" xmlns:cx5="http://schemas.microsoft.com/office/drawing/2016/5/11/chartex" xmlns:cx6="http://schemas.microsoft.com/office/drawing/2016/5/12/chartex" xmlns:cx7="http://schemas.microsoft.com/office/drawing/2016/5/13/chartex" xmlns:cx8="http://schemas.microsoft.com/office/drawing/2016/5/14/chartex" xmlns:mc="http://schemas.openxmlformats.org/markup-compatibility/2006" xmlns:aink="http://schemas.microsoft.com/office/drawing/2016/ink" xmlns:am3d="http://schemas.microsoft.com/office/drawing/2017/model3d" xmlns:o="urn:schemas-microsoft-com:office:office" xmlns:oel="http://schemas.microsoft.com/office/2019/extlst" xmlns:r="http://schemas.openxmlformats.org/officeDocument/2006/relationships" xmlns:m="http://schemas.openxmlformats.org/officeDocument/2006/math" xmlns:v="urn:schemas-microsoft-com:vml" xmlns:wp14="http://schemas.microsoft.com/office/word/2010/wordprocessingDrawing" xmlns:wp="http://schemas.openxmlformats.org/drawingml/2006/wordprocessingDrawing" xmlns:w10="urn:schemas-microsoft-com:office:word" xmlns:w="http://schemas.openxmlformats.org/wordprocessingml/2006/main" xmlns:w14="http://schemas.microsoft.com/office/word/2010/wordml" xmlns:w15="http://schemas.microsoft.com/office/word/2012/wordml" xmlns:w16cex="http://schemas.microsoft.com/office/word/2018/wordml/cex" xmlns:w16cid="http://schemas.microsoft.com/office/word/2016/wordml/cid" xmlns:w16="http://schemas.microsoft.com/office/word/2018/wordml" xmlns:w16du="http://schemas.microsoft.com/office/word/2023/wordml/word16du" xmlns:w16sdtdh="http://schemas.microsoft.com/office/word/2020/wordml/sdtdatahash" xmlns:w16sdtfl="http://schemas.microsoft.com/office/word/2024/wordml/sdtformatlock" xmlns:w16se="http://schemas.microsoft.com/office/word/2015/wordml/symex" xmlns:wpg="http://schemas.microsoft.com/office/word/2010/wordprocessingGroup" xmlns:wpi="http://schemas.microsoft.com/office/word/2010/wordprocessingInk" xmlns:wne="http://schemas.microsoft.com/office/word/2006/wordml" xmlns:wps="http://schemas.microsoft.com/office/word/2010/wordprocessingShape" mc:Ignorable="w14 w15 w16se w16cid w16 w16cex w16sdtdh w16sdtfl w16du wp14">
+  <w:p>
+    <w:pPr>
+      <w:pStyle w:val="Header"/>
+    </w:pPr>
+    <w:r>
+      <w:rPr>
+        <w:noProof/>
+      </w:rPr>
+      <w:pict w14:anchorId="65FF3FF5">
+        <v:shapetype id="_x0000_t75" coordsize="21600,21600" o:spt="75" o:preferrelative="t" path="m@4@5l@4@11@9@11@9@5xe" filled="f" stroked="f">
+          <v:stroke joinstyle="miter"/>
+          <v:formulas>
+            <v:f eqn="if lineDrawn pixelLineWidth 0"/>
+            <v:f eqn="sum @0 1 0"/>
+            <v:f eqn="sum 0 0 @1"/>
+            <v:f eqn="prod @2 1 2"/>
+            <v:f eqn="prod @3 21600 pixelWidth"/>
+            <v:f eqn="prod @3 21600 pixelHeight"/>
+            <v:f eqn="sum @0 0 1"/>
+            <v:f eqn="prod @6 1 2"/>
+            <v:f eqn="prod @7 21600 pixelWidth"/>
+            <v:f eqn="sum @8 21600 0"/>
+            <v:f eqn="prod @7 21600 pixelHeight"/>
+            <v:f eqn="sum @10 21600 0"/>
+          </v:formulas>
+          <v:path o:extrusionok="f" gradientshapeok="t" o:connecttype="rect"/>
+          <o:lock v:ext="edit" aspectratio="t"/>
+        </v:shapetype>
+        <v:shape id="WordPictureWatermark40495156" o:spid="_x0000_s1025" type="#_x0000_t75" style="position:absolute;margin-left:0;margin-top:0;width:595pt;height:841.95pt;z-index:-251658240;mso-position-horizontal:center;mso-position-horizontal-relative:margin;mso-position-vertical:center;mso-position-vertical-relative:margin" o:allowincell="f">
+          <v:imagedata r:id="rId1" o:title="A4 - 3" gain="19661f" blacklevel="22938f"/>
+        </v:shape>
+      </w:pict>
+    </w:r>
   </w:p>
 </w:hdr>
 </file>

</xml_diff>

<commit_message>
vault backup: 2025-07-23 06:09:37
</commit_message>
<xml_diff>
--- a/09_SOFT_SKILLS_&_CAREER/LABS_DOCUMENTATION/H4K-IT_CYBERSECURITY_BOOTCAMP_2025/Template.docx
+++ b/09_SOFT_SKILLS_&_CAREER/LABS_DOCUMENTATION/H4K-IT_CYBERSECURITY_BOOTCAMP_2025/Template.docx
@@ -110,10 +110,7 @@
     <w:sectPr>
       <w:headerReference w:type="even" r:id="rId7"/>
       <w:headerReference w:type="default" r:id="rId8"/>
-      <w:footerReference w:type="even" r:id="rId9"/>
-      <w:footerReference w:type="default" r:id="rId10"/>
-      <w:headerReference w:type="first" r:id="rId11"/>
-      <w:footerReference w:type="first" r:id="rId12"/>
+      <w:headerReference w:type="first" r:id="rId9"/>
       <w:pgSz w:w="11906" w:h="16838"/>
       <w:pgMar w:top="1440" w:right="1440" w:bottom="1440" w:left="1440" w:header="708" w:footer="708" w:gutter="0"/>
       <w:cols w:space="708"/>
@@ -148,36 +145,6 @@
 </w:endnotes>
 </file>
 
-<file path=word/footer1.xml><?xml version="1.0" encoding="utf-8"?>
-<w:ftr xmlns:wpc="http://schemas.microsoft.com/office/word/2010/wordprocessingCanvas" xmlns:cx="http://schemas.microsoft.com/office/drawing/2014/chartex" xmlns:cx1="http://schemas.microsoft.com/office/drawing/2015/9/8/chartex" xmlns:cx2="http://schemas.microsoft.com/office/drawing/2015/10/21/chartex" xmlns:cx3="http://schemas.microsoft.com/office/drawing/2016/5/9/chartex" xmlns:cx4="http://schemas.microsoft.com/office/drawing/2016/5/10/chartex" xmlns:cx5="http://schemas.microsoft.com/office/drawing/2016/5/11/chartex" xmlns:cx6="http://schemas.microsoft.com/office/drawing/2016/5/12/chartex" xmlns:cx7="http://schemas.microsoft.com/office/drawing/2016/5/13/chartex" xmlns:cx8="http://schemas.microsoft.com/office/drawing/2016/5/14/chartex" xmlns:mc="http://schemas.openxmlformats.org/markup-compatibility/2006" xmlns:aink="http://schemas.microsoft.com/office/drawing/2016/ink" xmlns:am3d="http://schemas.microsoft.com/office/drawing/2017/model3d" xmlns:o="urn:schemas-microsoft-com:office:office" xmlns:oel="http://schemas.microsoft.com/office/2019/extlst" xmlns:r="http://schemas.openxmlformats.org/officeDocument/2006/relationships" xmlns:m="http://schemas.openxmlformats.org/officeDocument/2006/math" xmlns:v="urn:schemas-microsoft-com:vml" xmlns:wp14="http://schemas.microsoft.com/office/word/2010/wordprocessingDrawing" xmlns:wp="http://schemas.openxmlformats.org/drawingml/2006/wordprocessingDrawing" xmlns:w10="urn:schemas-microsoft-com:office:word" xmlns:w="http://schemas.openxmlformats.org/wordprocessingml/2006/main" xmlns:w14="http://schemas.microsoft.com/office/word/2010/wordml" xmlns:w15="http://schemas.microsoft.com/office/word/2012/wordml" xmlns:w16cex="http://schemas.microsoft.com/office/word/2018/wordml/cex" xmlns:w16cid="http://schemas.microsoft.com/office/word/2016/wordml/cid" xmlns:w16="http://schemas.microsoft.com/office/word/2018/wordml" xmlns:w16du="http://schemas.microsoft.com/office/word/2023/wordml/word16du" xmlns:w16sdtdh="http://schemas.microsoft.com/office/word/2020/wordml/sdtdatahash" xmlns:w16sdtfl="http://schemas.microsoft.com/office/word/2024/wordml/sdtformatlock" xmlns:w16se="http://schemas.microsoft.com/office/word/2015/wordml/symex" xmlns:wpg="http://schemas.microsoft.com/office/word/2010/wordprocessingGroup" xmlns:wpi="http://schemas.microsoft.com/office/word/2010/wordprocessingInk" xmlns:wne="http://schemas.microsoft.com/office/word/2006/wordml" xmlns:wps="http://schemas.microsoft.com/office/word/2010/wordprocessingShape" mc:Ignorable="w14 w15 w16se w16cid w16 w16cex w16sdtdh w16sdtfl w16du wp14">
-  <w:p>
-    <w:pPr>
-      <w:pStyle w:val="Footer"/>
-    </w:pPr>
-  </w:p>
-</w:ftr>
-</file>
-
-<file path=word/footer2.xml><?xml version="1.0" encoding="utf-8"?>
-<w:ftr xmlns:wpc="http://schemas.microsoft.com/office/word/2010/wordprocessingCanvas" xmlns:cx="http://schemas.microsoft.com/office/drawing/2014/chartex" xmlns:cx1="http://schemas.microsoft.com/office/drawing/2015/9/8/chartex" xmlns:cx2="http://schemas.microsoft.com/office/drawing/2015/10/21/chartex" xmlns:cx3="http://schemas.microsoft.com/office/drawing/2016/5/9/chartex" xmlns:cx4="http://schemas.microsoft.com/office/drawing/2016/5/10/chartex" xmlns:cx5="http://schemas.microsoft.com/office/drawing/2016/5/11/chartex" xmlns:cx6="http://schemas.microsoft.com/office/drawing/2016/5/12/chartex" xmlns:cx7="http://schemas.microsoft.com/office/drawing/2016/5/13/chartex" xmlns:cx8="http://schemas.microsoft.com/office/drawing/2016/5/14/chartex" xmlns:mc="http://schemas.openxmlformats.org/markup-compatibility/2006" xmlns:aink="http://schemas.microsoft.com/office/drawing/2016/ink" xmlns:am3d="http://schemas.microsoft.com/office/drawing/2017/model3d" xmlns:o="urn:schemas-microsoft-com:office:office" xmlns:oel="http://schemas.microsoft.com/office/2019/extlst" xmlns:r="http://schemas.openxmlformats.org/officeDocument/2006/relationships" xmlns:m="http://schemas.openxmlformats.org/officeDocument/2006/math" xmlns:v="urn:schemas-microsoft-com:vml" xmlns:wp14="http://schemas.microsoft.com/office/word/2010/wordprocessingDrawing" xmlns:wp="http://schemas.openxmlformats.org/drawingml/2006/wordprocessingDrawing" xmlns:w10="urn:schemas-microsoft-com:office:word" xmlns:w="http://schemas.openxmlformats.org/wordprocessingml/2006/main" xmlns:w14="http://schemas.microsoft.com/office/word/2010/wordml" xmlns:w15="http://schemas.microsoft.com/office/word/2012/wordml" xmlns:w16cex="http://schemas.microsoft.com/office/word/2018/wordml/cex" xmlns:w16cid="http://schemas.microsoft.com/office/word/2016/wordml/cid" xmlns:w16="http://schemas.microsoft.com/office/word/2018/wordml" xmlns:w16du="http://schemas.microsoft.com/office/word/2023/wordml/word16du" xmlns:w16sdtdh="http://schemas.microsoft.com/office/word/2020/wordml/sdtdatahash" xmlns:w16sdtfl="http://schemas.microsoft.com/office/word/2024/wordml/sdtformatlock" xmlns:w16se="http://schemas.microsoft.com/office/word/2015/wordml/symex" xmlns:wpg="http://schemas.microsoft.com/office/word/2010/wordprocessingGroup" xmlns:wpi="http://schemas.microsoft.com/office/word/2010/wordprocessingInk" xmlns:wne="http://schemas.microsoft.com/office/word/2006/wordml" xmlns:wps="http://schemas.microsoft.com/office/word/2010/wordprocessingShape" mc:Ignorable="w14 w15 w16se w16cid w16 w16cex w16sdtdh w16sdtfl w16du wp14">
-  <w:p>
-    <w:pPr>
-      <w:pStyle w:val="Footer"/>
-    </w:pPr>
-  </w:p>
-</w:ftr>
-</file>
-
-<file path=word/footer3.xml><?xml version="1.0" encoding="utf-8"?>
-<w:ftr xmlns:wpc="http://schemas.microsoft.com/office/word/2010/wordprocessingCanvas" xmlns:cx="http://schemas.microsoft.com/office/drawing/2014/chartex" xmlns:cx1="http://schemas.microsoft.com/office/drawing/2015/9/8/chartex" xmlns:cx2="http://schemas.microsoft.com/office/drawing/2015/10/21/chartex" xmlns:cx3="http://schemas.microsoft.com/office/drawing/2016/5/9/chartex" xmlns:cx4="http://schemas.microsoft.com/office/drawing/2016/5/10/chartex" xmlns:cx5="http://schemas.microsoft.com/office/drawing/2016/5/11/chartex" xmlns:cx6="http://schemas.microsoft.com/office/drawing/2016/5/12/chartex" xmlns:cx7="http://schemas.microsoft.com/office/drawing/2016/5/13/chartex" xmlns:cx8="http://schemas.microsoft.com/office/drawing/2016/5/14/chartex" xmlns:mc="http://schemas.openxmlformats.org/markup-compatibility/2006" xmlns:aink="http://schemas.microsoft.com/office/drawing/2016/ink" xmlns:am3d="http://schemas.microsoft.com/office/drawing/2017/model3d" xmlns:o="urn:schemas-microsoft-com:office:office" xmlns:oel="http://schemas.microsoft.com/office/2019/extlst" xmlns:r="http://schemas.openxmlformats.org/officeDocument/2006/relationships" xmlns:m="http://schemas.openxmlformats.org/officeDocument/2006/math" xmlns:v="urn:schemas-microsoft-com:vml" xmlns:wp14="http://schemas.microsoft.com/office/word/2010/wordprocessingDrawing" xmlns:wp="http://schemas.openxmlformats.org/drawingml/2006/wordprocessingDrawing" xmlns:w10="urn:schemas-microsoft-com:office:word" xmlns:w="http://schemas.openxmlformats.org/wordprocessingml/2006/main" xmlns:w14="http://schemas.microsoft.com/office/word/2010/wordml" xmlns:w15="http://schemas.microsoft.com/office/word/2012/wordml" xmlns:w16cex="http://schemas.microsoft.com/office/word/2018/wordml/cex" xmlns:w16cid="http://schemas.microsoft.com/office/word/2016/wordml/cid" xmlns:w16="http://schemas.microsoft.com/office/word/2018/wordml" xmlns:w16du="http://schemas.microsoft.com/office/word/2023/wordml/word16du" xmlns:w16sdtdh="http://schemas.microsoft.com/office/word/2020/wordml/sdtdatahash" xmlns:w16sdtfl="http://schemas.microsoft.com/office/word/2024/wordml/sdtformatlock" xmlns:w16se="http://schemas.microsoft.com/office/word/2015/wordml/symex" xmlns:wpg="http://schemas.microsoft.com/office/word/2010/wordprocessingGroup" xmlns:wpi="http://schemas.microsoft.com/office/word/2010/wordprocessingInk" xmlns:wne="http://schemas.microsoft.com/office/word/2006/wordml" xmlns:wps="http://schemas.microsoft.com/office/word/2010/wordprocessingShape" mc:Ignorable="w14 w15 w16se w16cid w16 w16cex w16sdtdh w16sdtfl w16du wp14">
-  <w:p>
-    <w:pPr>
-      <w:pStyle w:val="Footer"/>
-    </w:pPr>
-  </w:p>
-</w:ftr>
-</file>
-
 <file path=word/footnotes.xml><?xml version="1.0" encoding="utf-8"?>
 <w:footnotes xmlns:wpc="http://schemas.microsoft.com/office/word/2010/wordprocessingCanvas" xmlns:cx="http://schemas.microsoft.com/office/drawing/2014/chartex" xmlns:cx1="http://schemas.microsoft.com/office/drawing/2015/9/8/chartex" xmlns:cx2="http://schemas.microsoft.com/office/drawing/2015/10/21/chartex" xmlns:cx3="http://schemas.microsoft.com/office/drawing/2016/5/9/chartex" xmlns:cx4="http://schemas.microsoft.com/office/drawing/2016/5/10/chartex" xmlns:cx5="http://schemas.microsoft.com/office/drawing/2016/5/11/chartex" xmlns:cx6="http://schemas.microsoft.com/office/drawing/2016/5/12/chartex" xmlns:cx7="http://schemas.microsoft.com/office/drawing/2016/5/13/chartex" xmlns:cx8="http://schemas.microsoft.com/office/drawing/2016/5/14/chartex" xmlns:mc="http://schemas.openxmlformats.org/markup-compatibility/2006" xmlns:aink="http://schemas.microsoft.com/office/drawing/2016/ink" xmlns:am3d="http://schemas.microsoft.com/office/drawing/2017/model3d" xmlns:o="urn:schemas-microsoft-com:office:office" xmlns:oel="http://schemas.microsoft.com/office/2019/extlst" xmlns:r="http://schemas.openxmlformats.org/officeDocument/2006/relationships" xmlns:m="http://schemas.openxmlformats.org/officeDocument/2006/math" xmlns:v="urn:schemas-microsoft-com:vml" xmlns:wp14="http://schemas.microsoft.com/office/word/2010/wordprocessingDrawing" xmlns:wp="http://schemas.openxmlformats.org/drawingml/2006/wordprocessingDrawing" xmlns:w10="urn:schemas-microsoft-com:office:word" xmlns:w="http://schemas.openxmlformats.org/wordprocessingml/2006/main" xmlns:w14="http://schemas.microsoft.com/office/word/2010/wordml" xmlns:w15="http://schemas.microsoft.com/office/word/2012/wordml" xmlns:w16cex="http://schemas.microsoft.com/office/word/2018/wordml/cex" xmlns:w16cid="http://schemas.microsoft.com/office/word/2016/wordml/cid" xmlns:w16="http://schemas.microsoft.com/office/word/2018/wordml" xmlns:w16du="http://schemas.microsoft.com/office/word/2023/wordml/word16du" xmlns:w16sdtdh="http://schemas.microsoft.com/office/word/2020/wordml/sdtdatahash" xmlns:w16sdtfl="http://schemas.microsoft.com/office/word/2024/wordml/sdtformatlock" xmlns:w16se="http://schemas.microsoft.com/office/word/2015/wordml/symex" xmlns:wpg="http://schemas.microsoft.com/office/word/2010/wordprocessingGroup" xmlns:wpi="http://schemas.microsoft.com/office/word/2010/wordprocessingInk" xmlns:wne="http://schemas.microsoft.com/office/word/2006/wordml" xmlns:wps="http://schemas.microsoft.com/office/word/2010/wordprocessingShape" mc:Ignorable="w14 w15 w16se w16cid w16 w16cex w16sdtdh w16sdtfl w16du wp14">
   <w:footnote w:type="separator" w:id="-1">
@@ -235,6 +202,7 @@
         </v:shapetype>
         <v:shape id="WordPictureWatermark40495157" o:spid="_x0000_s1026" type="#_x0000_t75" style="position:absolute;margin-left:0;margin-top:0;width:595pt;height:841.95pt;z-index:-251657216;mso-position-horizontal:center;mso-position-horizontal-relative:margin;mso-position-vertical:center;mso-position-vertical-relative:margin" o:allowincell="f">
           <v:imagedata r:id="rId1" o:title="A4 - 3" gain="19661f" blacklevel="22938f"/>
+          <w10:wrap anchorx="margin" anchory="margin"/>
         </v:shape>
       </w:pict>
     </w:r>
@@ -280,6 +248,7 @@
         </v:shapetype>
         <v:shape id="WordPictureWatermark40495158" o:spid="_x0000_s1027" type="#_x0000_t75" style="position:absolute;margin-left:0;margin-top:0;width:595pt;height:841.95pt;z-index:-251656192;mso-position-horizontal:center;mso-position-horizontal-relative:margin;mso-position-vertical:center;mso-position-vertical-relative:margin" o:allowincell="f">
           <v:imagedata r:id="rId1" o:title="A4 - 3" gain="19661f" blacklevel="22938f"/>
+          <w10:wrap anchorx="margin" anchory="margin"/>
         </v:shape>
       </w:pict>
     </w:r>
@@ -287,15 +256,23 @@
       <w:rPr>
         <w:b/>
         <w:bCs/>
+        <w:noProof/>
       </w:rPr>
-      <w:t xml:space="preserve">Assignment </w:t>
+      <w:t>CTF</w:t>
     </w:r>
     <w:r>
       <w:rPr>
         <w:b/>
         <w:bCs/>
       </w:rPr>
-      <w:t>5</w:t>
+      <w:t xml:space="preserve"> </w:t>
+    </w:r>
+    <w:r>
+      <w:rPr>
+        <w:b/>
+        <w:bCs/>
+      </w:rPr>
+      <w:t>REPORT</w:t>
     </w:r>
   </w:p>
   <w:p>
@@ -338,6 +315,7 @@
         </v:shapetype>
         <v:shape id="WordPictureWatermark40495156" o:spid="_x0000_s1025" type="#_x0000_t75" style="position:absolute;margin-left:0;margin-top:0;width:595pt;height:841.95pt;z-index:-251658240;mso-position-horizontal:center;mso-position-horizontal-relative:margin;mso-position-vertical:center;mso-position-vertical-relative:margin" o:allowincell="f">
           <v:imagedata r:id="rId1" o:title="A4 - 3" gain="19661f" blacklevel="22938f"/>
+          <w10:wrap anchorx="margin" anchory="margin"/>
         </v:shape>
       </w:pict>
     </w:r>
@@ -761,7 +739,7 @@
     </w:pPr>
     <w:rPr>
       <w:rFonts w:asciiTheme="majorHAnsi" w:eastAsiaTheme="majorEastAsia" w:hAnsiTheme="majorHAnsi" w:cstheme="majorBidi"/>
-      <w:color w:val="0A2F41" w:themeColor="accent1" w:themeShade="80"/>
+      <w:color w:val="244061" w:themeColor="accent1" w:themeShade="80"/>
       <w:sz w:val="36"/>
       <w:szCs w:val="36"/>
     </w:rPr>
@@ -783,7 +761,7 @@
     </w:pPr>
     <w:rPr>
       <w:rFonts w:asciiTheme="majorHAnsi" w:eastAsiaTheme="majorEastAsia" w:hAnsiTheme="majorHAnsi" w:cstheme="majorBidi"/>
-      <w:color w:val="0F4761" w:themeColor="accent1" w:themeShade="BF"/>
+      <w:color w:val="365F91" w:themeColor="accent1" w:themeShade="BF"/>
       <w:sz w:val="32"/>
       <w:szCs w:val="32"/>
     </w:rPr>
@@ -805,7 +783,7 @@
     </w:pPr>
     <w:rPr>
       <w:rFonts w:asciiTheme="majorHAnsi" w:eastAsiaTheme="majorEastAsia" w:hAnsiTheme="majorHAnsi" w:cstheme="majorBidi"/>
-      <w:color w:val="0F4761" w:themeColor="accent1" w:themeShade="BF"/>
+      <w:color w:val="365F91" w:themeColor="accent1" w:themeShade="BF"/>
       <w:sz w:val="28"/>
       <w:szCs w:val="28"/>
     </w:rPr>
@@ -828,7 +806,7 @@
     </w:pPr>
     <w:rPr>
       <w:rFonts w:asciiTheme="majorHAnsi" w:eastAsiaTheme="majorEastAsia" w:hAnsiTheme="majorHAnsi" w:cstheme="majorBidi"/>
-      <w:color w:val="0F4761" w:themeColor="accent1" w:themeShade="BF"/>
+      <w:color w:val="365F91" w:themeColor="accent1" w:themeShade="BF"/>
       <w:sz w:val="24"/>
       <w:szCs w:val="24"/>
     </w:rPr>
@@ -852,7 +830,7 @@
     <w:rPr>
       <w:rFonts w:asciiTheme="majorHAnsi" w:eastAsiaTheme="majorEastAsia" w:hAnsiTheme="majorHAnsi" w:cstheme="majorBidi"/>
       <w:caps/>
-      <w:color w:val="0F4761" w:themeColor="accent1" w:themeShade="BF"/>
+      <w:color w:val="365F91" w:themeColor="accent1" w:themeShade="BF"/>
     </w:rPr>
   </w:style>
   <w:style w:type="paragraph" w:styleId="Heading6">
@@ -876,7 +854,7 @@
       <w:i/>
       <w:iCs/>
       <w:caps/>
-      <w:color w:val="0A2F41" w:themeColor="accent1" w:themeShade="80"/>
+      <w:color w:val="244061" w:themeColor="accent1" w:themeShade="80"/>
     </w:rPr>
   </w:style>
   <w:style w:type="paragraph" w:styleId="Heading7">
@@ -899,7 +877,7 @@
       <w:rFonts w:asciiTheme="majorHAnsi" w:eastAsiaTheme="majorEastAsia" w:hAnsiTheme="majorHAnsi" w:cstheme="majorBidi"/>
       <w:b/>
       <w:bCs/>
-      <w:color w:val="0A2F41" w:themeColor="accent1" w:themeShade="80"/>
+      <w:color w:val="244061" w:themeColor="accent1" w:themeShade="80"/>
     </w:rPr>
   </w:style>
   <w:style w:type="paragraph" w:styleId="Heading8">
@@ -924,7 +902,7 @@
       <w:bCs/>
       <w:i/>
       <w:iCs/>
-      <w:color w:val="0A2F41" w:themeColor="accent1" w:themeShade="80"/>
+      <w:color w:val="244061" w:themeColor="accent1" w:themeShade="80"/>
     </w:rPr>
   </w:style>
   <w:style w:type="paragraph" w:styleId="Heading9">
@@ -947,7 +925,7 @@
       <w:rFonts w:asciiTheme="majorHAnsi" w:eastAsiaTheme="majorEastAsia" w:hAnsiTheme="majorHAnsi" w:cstheme="majorBidi"/>
       <w:i/>
       <w:iCs/>
-      <w:color w:val="0A2F41" w:themeColor="accent1" w:themeShade="80"/>
+      <w:color w:val="244061" w:themeColor="accent1" w:themeShade="80"/>
     </w:rPr>
   </w:style>
   <w:style w:type="character" w:default="1" w:styleId="DefaultParagraphFont">
@@ -985,7 +963,7 @@
     <w:rsid w:val="00AD4558"/>
     <w:rPr>
       <w:rFonts w:asciiTheme="majorHAnsi" w:eastAsiaTheme="majorEastAsia" w:hAnsiTheme="majorHAnsi" w:cstheme="majorBidi"/>
-      <w:color w:val="0A2F41" w:themeColor="accent1" w:themeShade="80"/>
+      <w:color w:val="244061" w:themeColor="accent1" w:themeShade="80"/>
       <w:sz w:val="36"/>
       <w:szCs w:val="36"/>
     </w:rPr>
@@ -998,7 +976,7 @@
     <w:rsid w:val="00AD4558"/>
     <w:rPr>
       <w:rFonts w:asciiTheme="majorHAnsi" w:eastAsiaTheme="majorEastAsia" w:hAnsiTheme="majorHAnsi" w:cstheme="majorBidi"/>
-      <w:color w:val="0F4761" w:themeColor="accent1" w:themeShade="BF"/>
+      <w:color w:val="365F91" w:themeColor="accent1" w:themeShade="BF"/>
       <w:sz w:val="32"/>
       <w:szCs w:val="32"/>
     </w:rPr>
@@ -1011,7 +989,7 @@
     <w:rsid w:val="00AD4558"/>
     <w:rPr>
       <w:rFonts w:asciiTheme="majorHAnsi" w:eastAsiaTheme="majorEastAsia" w:hAnsiTheme="majorHAnsi" w:cstheme="majorBidi"/>
-      <w:color w:val="0F4761" w:themeColor="accent1" w:themeShade="BF"/>
+      <w:color w:val="365F91" w:themeColor="accent1" w:themeShade="BF"/>
       <w:sz w:val="28"/>
       <w:szCs w:val="28"/>
     </w:rPr>
@@ -1025,7 +1003,7 @@
     <w:rsid w:val="00AD4558"/>
     <w:rPr>
       <w:rFonts w:asciiTheme="majorHAnsi" w:eastAsiaTheme="majorEastAsia" w:hAnsiTheme="majorHAnsi" w:cstheme="majorBidi"/>
-      <w:color w:val="0F4761" w:themeColor="accent1" w:themeShade="BF"/>
+      <w:color w:val="365F91" w:themeColor="accent1" w:themeShade="BF"/>
       <w:sz w:val="24"/>
       <w:szCs w:val="24"/>
     </w:rPr>
@@ -1040,7 +1018,7 @@
     <w:rPr>
       <w:rFonts w:asciiTheme="majorHAnsi" w:eastAsiaTheme="majorEastAsia" w:hAnsiTheme="majorHAnsi" w:cstheme="majorBidi"/>
       <w:caps/>
-      <w:color w:val="0F4761" w:themeColor="accent1" w:themeShade="BF"/>
+      <w:color w:val="365F91" w:themeColor="accent1" w:themeShade="BF"/>
     </w:rPr>
   </w:style>
   <w:style w:type="character" w:customStyle="1" w:styleId="Heading6Char">
@@ -1055,7 +1033,7 @@
       <w:i/>
       <w:iCs/>
       <w:caps/>
-      <w:color w:val="0A2F41" w:themeColor="accent1" w:themeShade="80"/>
+      <w:color w:val="244061" w:themeColor="accent1" w:themeShade="80"/>
     </w:rPr>
   </w:style>
   <w:style w:type="character" w:customStyle="1" w:styleId="Heading7Char">
@@ -1069,7 +1047,7 @@
       <w:rFonts w:asciiTheme="majorHAnsi" w:eastAsiaTheme="majorEastAsia" w:hAnsiTheme="majorHAnsi" w:cstheme="majorBidi"/>
       <w:b/>
       <w:bCs/>
-      <w:color w:val="0A2F41" w:themeColor="accent1" w:themeShade="80"/>
+      <w:color w:val="244061" w:themeColor="accent1" w:themeShade="80"/>
     </w:rPr>
   </w:style>
   <w:style w:type="character" w:customStyle="1" w:styleId="Heading8Char">
@@ -1085,7 +1063,7 @@
       <w:bCs/>
       <w:i/>
       <w:iCs/>
-      <w:color w:val="0A2F41" w:themeColor="accent1" w:themeShade="80"/>
+      <w:color w:val="244061" w:themeColor="accent1" w:themeShade="80"/>
     </w:rPr>
   </w:style>
   <w:style w:type="character" w:customStyle="1" w:styleId="Heading9Char">
@@ -1099,7 +1077,7 @@
       <w:rFonts w:asciiTheme="majorHAnsi" w:eastAsiaTheme="majorEastAsia" w:hAnsiTheme="majorHAnsi" w:cstheme="majorBidi"/>
       <w:i/>
       <w:iCs/>
-      <w:color w:val="0A2F41" w:themeColor="accent1" w:themeShade="80"/>
+      <w:color w:val="244061" w:themeColor="accent1" w:themeShade="80"/>
     </w:rPr>
   </w:style>
   <w:style w:type="paragraph" w:styleId="Caption">
@@ -1115,7 +1093,7 @@
       <w:b/>
       <w:bCs/>
       <w:smallCaps/>
-      <w:color w:val="0E2841" w:themeColor="text2"/>
+      <w:color w:val="1F497D" w:themeColor="text2"/>
     </w:rPr>
   </w:style>
   <w:style w:type="paragraph" w:styleId="Title">
@@ -1133,7 +1111,7 @@
     <w:rPr>
       <w:rFonts w:asciiTheme="majorHAnsi" w:eastAsiaTheme="majorEastAsia" w:hAnsiTheme="majorHAnsi" w:cstheme="majorBidi"/>
       <w:caps/>
-      <w:color w:val="0E2841" w:themeColor="text2"/>
+      <w:color w:val="1F497D" w:themeColor="text2"/>
       <w:spacing w:val="-15"/>
       <w:sz w:val="72"/>
       <w:szCs w:val="72"/>
@@ -1148,7 +1126,7 @@
     <w:rPr>
       <w:rFonts w:asciiTheme="majorHAnsi" w:eastAsiaTheme="majorEastAsia" w:hAnsiTheme="majorHAnsi" w:cstheme="majorBidi"/>
       <w:caps/>
-      <w:color w:val="0E2841" w:themeColor="text2"/>
+      <w:color w:val="1F497D" w:themeColor="text2"/>
       <w:spacing w:val="-15"/>
       <w:sz w:val="72"/>
       <w:szCs w:val="72"/>
@@ -1170,7 +1148,7 @@
     </w:pPr>
     <w:rPr>
       <w:rFonts w:asciiTheme="majorHAnsi" w:eastAsiaTheme="majorEastAsia" w:hAnsiTheme="majorHAnsi" w:cstheme="majorBidi"/>
-      <w:color w:val="156082" w:themeColor="accent1"/>
+      <w:color w:val="4F81BD" w:themeColor="accent1"/>
       <w:sz w:val="28"/>
       <w:szCs w:val="28"/>
     </w:rPr>
@@ -1183,7 +1161,7 @@
     <w:rsid w:val="00AD4558"/>
     <w:rPr>
       <w:rFonts w:asciiTheme="majorHAnsi" w:eastAsiaTheme="majorEastAsia" w:hAnsiTheme="majorHAnsi" w:cstheme="majorBidi"/>
-      <w:color w:val="156082" w:themeColor="accent1"/>
+      <w:color w:val="4F81BD" w:themeColor="accent1"/>
       <w:sz w:val="28"/>
       <w:szCs w:val="28"/>
     </w:rPr>
@@ -1243,7 +1221,7 @@
       <w:ind w:left="720"/>
     </w:pPr>
     <w:rPr>
-      <w:color w:val="0E2841" w:themeColor="text2"/>
+      <w:color w:val="1F497D" w:themeColor="text2"/>
       <w:sz w:val="24"/>
       <w:szCs w:val="24"/>
     </w:rPr>
@@ -1255,7 +1233,7 @@
     <w:uiPriority w:val="29"/>
     <w:rsid w:val="00AD4558"/>
     <w:rPr>
-      <w:color w:val="0E2841" w:themeColor="text2"/>
+      <w:color w:val="1F497D" w:themeColor="text2"/>
       <w:sz w:val="24"/>
       <w:szCs w:val="24"/>
     </w:rPr>
@@ -1275,7 +1253,7 @@
     </w:pPr>
     <w:rPr>
       <w:rFonts w:asciiTheme="majorHAnsi" w:eastAsiaTheme="majorEastAsia" w:hAnsiTheme="majorHAnsi" w:cstheme="majorBidi"/>
-      <w:color w:val="0E2841" w:themeColor="text2"/>
+      <w:color w:val="1F497D" w:themeColor="text2"/>
       <w:spacing w:val="-6"/>
       <w:sz w:val="32"/>
       <w:szCs w:val="32"/>
@@ -1289,7 +1267,7 @@
     <w:rsid w:val="00AD4558"/>
     <w:rPr>
       <w:rFonts w:asciiTheme="majorHAnsi" w:eastAsiaTheme="majorEastAsia" w:hAnsiTheme="majorHAnsi" w:cstheme="majorBidi"/>
-      <w:color w:val="0E2841" w:themeColor="text2"/>
+      <w:color w:val="1F497D" w:themeColor="text2"/>
       <w:spacing w:val="-6"/>
       <w:sz w:val="32"/>
       <w:szCs w:val="32"/>
@@ -1343,7 +1321,7 @@
       <w:b/>
       <w:bCs/>
       <w:smallCaps/>
-      <w:color w:val="0E2841" w:themeColor="text2"/>
+      <w:color w:val="1F497D" w:themeColor="text2"/>
       <w:u w:val="single"/>
     </w:rPr>
   </w:style>
@@ -1423,7 +1401,7 @@
 <file path=word/theme/theme1.xml><?xml version="1.0" encoding="utf-8"?>
 <a:theme xmlns:a="http://schemas.openxmlformats.org/drawingml/2006/main" name="Office Theme">
   <a:themeElements>
-    <a:clrScheme name="Office">
+    <a:clrScheme name="Office 2007 - 2010">
       <a:dk1>
         <a:sysClr val="windowText" lastClr="000000"/>
       </a:dk1>
@@ -1431,34 +1409,34 @@
         <a:sysClr val="window" lastClr="FFFFFF"/>
       </a:lt1>
       <a:dk2>
-        <a:srgbClr val="0E2841"/>
+        <a:srgbClr val="1F497D"/>
       </a:dk2>
       <a:lt2>
-        <a:srgbClr val="E8E8E8"/>
+        <a:srgbClr val="EEECE1"/>
       </a:lt2>
       <a:accent1>
-        <a:srgbClr val="156082"/>
+        <a:srgbClr val="4F81BD"/>
       </a:accent1>
       <a:accent2>
-        <a:srgbClr val="E97132"/>
+        <a:srgbClr val="C0504D"/>
       </a:accent2>
       <a:accent3>
-        <a:srgbClr val="196B24"/>
+        <a:srgbClr val="9BBB59"/>
       </a:accent3>
       <a:accent4>
-        <a:srgbClr val="0F9ED5"/>
+        <a:srgbClr val="8064A2"/>
       </a:accent4>
       <a:accent5>
-        <a:srgbClr val="A02B93"/>
+        <a:srgbClr val="4BACC6"/>
       </a:accent5>
       <a:accent6>
-        <a:srgbClr val="4EA72E"/>
+        <a:srgbClr val="F79646"/>
       </a:accent6>
       <a:hlink>
-        <a:srgbClr val="467886"/>
+        <a:srgbClr val="0000FF"/>
       </a:hlink>
       <a:folHlink>
-        <a:srgbClr val="96607D"/>
+        <a:srgbClr val="800080"/>
       </a:folHlink>
     </a:clrScheme>
     <a:fontScheme name="Calibri">

</xml_diff>

<commit_message>
vault backup: 2025-07-23 08:02:51
</commit_message>
<xml_diff>
--- a/09_SOFT_SKILLS_&_CAREER/LABS_DOCUMENTATION/H4K-IT_CYBERSECURITY_BOOTCAMP_2025/Template.docx
+++ b/09_SOFT_SKILLS_&_CAREER/LABS_DOCUMENTATION/H4K-IT_CYBERSECURITY_BOOTCAMP_2025/Template.docx
@@ -2,6 +2,56 @@
 <file path=word/document.xml><?xml version="1.0" encoding="utf-8"?>
 <w:document xmlns:wpc="http://schemas.microsoft.com/office/word/2010/wordprocessingCanvas" xmlns:cx="http://schemas.microsoft.com/office/drawing/2014/chartex" xmlns:cx1="http://schemas.microsoft.com/office/drawing/2015/9/8/chartex" xmlns:cx2="http://schemas.microsoft.com/office/drawing/2015/10/21/chartex" xmlns:cx3="http://schemas.microsoft.com/office/drawing/2016/5/9/chartex" xmlns:cx4="http://schemas.microsoft.com/office/drawing/2016/5/10/chartex" xmlns:cx5="http://schemas.microsoft.com/office/drawing/2016/5/11/chartex" xmlns:cx6="http://schemas.microsoft.com/office/drawing/2016/5/12/chartex" xmlns:cx7="http://schemas.microsoft.com/office/drawing/2016/5/13/chartex" xmlns:cx8="http://schemas.microsoft.com/office/drawing/2016/5/14/chartex" xmlns:mc="http://schemas.openxmlformats.org/markup-compatibility/2006" xmlns:aink="http://schemas.microsoft.com/office/drawing/2016/ink" xmlns:am3d="http://schemas.microsoft.com/office/drawing/2017/model3d" xmlns:o="urn:schemas-microsoft-com:office:office" xmlns:oel="http://schemas.microsoft.com/office/2019/extlst" xmlns:r="http://schemas.openxmlformats.org/officeDocument/2006/relationships" xmlns:m="http://schemas.openxmlformats.org/officeDocument/2006/math" xmlns:v="urn:schemas-microsoft-com:vml" xmlns:wp14="http://schemas.microsoft.com/office/word/2010/wordprocessingDrawing" xmlns:wp="http://schemas.openxmlformats.org/drawingml/2006/wordprocessingDrawing" xmlns:w10="urn:schemas-microsoft-com:office:word" xmlns:w="http://schemas.openxmlformats.org/wordprocessingml/2006/main" xmlns:w14="http://schemas.microsoft.com/office/word/2010/wordml" xmlns:w15="http://schemas.microsoft.com/office/word/2012/wordml" xmlns:w16cex="http://schemas.microsoft.com/office/word/2018/wordml/cex" xmlns:w16cid="http://schemas.microsoft.com/office/word/2016/wordml/cid" xmlns:w16="http://schemas.microsoft.com/office/word/2018/wordml" xmlns:w16du="http://schemas.microsoft.com/office/word/2023/wordml/word16du" xmlns:w16sdtdh="http://schemas.microsoft.com/office/word/2020/wordml/sdtdatahash" xmlns:w16sdtfl="http://schemas.microsoft.com/office/word/2024/wordml/sdtformatlock" xmlns:w16se="http://schemas.microsoft.com/office/word/2015/wordml/symex" xmlns:wpg="http://schemas.microsoft.com/office/word/2010/wordprocessingGroup" xmlns:wpi="http://schemas.microsoft.com/office/word/2010/wordprocessingInk" xmlns:wne="http://schemas.microsoft.com/office/word/2006/wordml" xmlns:wps="http://schemas.microsoft.com/office/word/2010/wordprocessingShape" mc:Ignorable="w14 w15 w16se w16cid w16 w16cex w16sdtdh w16sdtfl w16du wp14">
   <w:body>
+    <w:p>
+      <w:pPr>
+        <w:pStyle w:val="Title"/>
+        <w:jc w:val="center"/>
+        <w:rPr>
+          <w:sz w:val="44"/>
+          <w:szCs w:val="44"/>
+        </w:rPr>
+      </w:pPr>
+    </w:p>
+    <w:p>
+      <w:pPr>
+        <w:pStyle w:val="Title"/>
+        <w:jc w:val="center"/>
+        <w:rPr>
+          <w:sz w:val="44"/>
+          <w:szCs w:val="44"/>
+        </w:rPr>
+      </w:pPr>
+    </w:p>
+    <w:p>
+      <w:pPr>
+        <w:pStyle w:val="Title"/>
+        <w:jc w:val="center"/>
+        <w:rPr>
+          <w:sz w:val="44"/>
+          <w:szCs w:val="44"/>
+        </w:rPr>
+      </w:pPr>
+    </w:p>
+    <w:p>
+      <w:pPr>
+        <w:pStyle w:val="Title"/>
+        <w:jc w:val="center"/>
+        <w:rPr>
+          <w:sz w:val="44"/>
+          <w:szCs w:val="44"/>
+        </w:rPr>
+      </w:pPr>
+    </w:p>
+    <w:p>
+      <w:pPr>
+        <w:pStyle w:val="Title"/>
+        <w:jc w:val="center"/>
+        <w:rPr>
+          <w:sz w:val="44"/>
+          <w:szCs w:val="44"/>
+        </w:rPr>
+      </w:pPr>
+    </w:p>
     <w:p>
       <w:pPr>
         <w:pStyle w:val="Title"/>
@@ -24,6 +74,7 @@
         <w:pStyle w:val="Title"/>
         <w:jc w:val="center"/>
         <w:rPr>
+          <w:caps w:val="0"/>
           <w:sz w:val="44"/>
           <w:szCs w:val="44"/>
         </w:rPr>
@@ -35,13 +86,32 @@
         </w:rPr>
         <w:t xml:space="preserve">EMAIL: </w:t>
       </w:r>
+      <w:hyperlink r:id="rId7" w:history="1">
+        <w:r>
+          <w:rPr>
+            <w:rStyle w:val="Hyperlink"/>
+            <w:caps w:val="0"/>
+            <w:sz w:val="44"/>
+            <w:szCs w:val="44"/>
+          </w:rPr>
+          <w:t>terrence.tech@proton.me</w:t>
+        </w:r>
+      </w:hyperlink>
+    </w:p>
+    <w:p>
+      <w:pPr>
+        <w:jc w:val="center"/>
+      </w:pPr>
       <w:r>
         <w:rPr>
-          <w:caps w:val="0"/>
+          <w:rFonts w:asciiTheme="majorHAnsi" w:eastAsiaTheme="majorEastAsia" w:hAnsiTheme="majorHAnsi" w:cstheme="majorBidi"/>
+          <w:caps/>
+          <w:color w:val="4669B6"/>
+          <w:spacing w:val="-15"/>
           <w:sz w:val="44"/>
           <w:szCs w:val="44"/>
         </w:rPr>
-        <w:t>terrence.tech@proton.me</w:t>
+        <w:t>WEDNESDAY 23RD JULY 2025</w:t>
       </w:r>
     </w:p>
     <w:p>
@@ -49,6 +119,56 @@
         <w:jc w:val="center"/>
       </w:pPr>
     </w:p>
+    <w:tbl>
+      <w:tblPr>
+        <w:tblStyle w:val="TableGrid"/>
+        <w:tblW w:w="0" w:type="auto"/>
+        <w:jc w:val="center"/>
+        <w:shd w:val="clear" w:color="auto" w:fill="4669B6"/>
+        <w:tblLook w:val="04A0" w:firstRow="1" w:lastRow="0" w:firstColumn="1" w:lastColumn="0" w:noHBand="0" w:noVBand="1"/>
+      </w:tblPr>
+      <w:tblGrid>
+        <w:gridCol w:w="9016"/>
+      </w:tblGrid>
+      <w:tr>
+        <w:trPr>
+          <w:jc w:val="center"/>
+        </w:trPr>
+        <w:tc>
+          <w:tcPr>
+            <w:tcW w:w="9016" w:type="dxa"/>
+            <w:tcBorders>
+              <w:top w:val="nil"/>
+              <w:left w:val="nil"/>
+              <w:bottom w:val="nil"/>
+              <w:right w:val="nil"/>
+            </w:tcBorders>
+            <w:shd w:val="clear" w:color="auto" w:fill="4669B6"/>
+          </w:tcPr>
+          <w:p>
+            <w:pPr>
+              <w:pStyle w:val="Title"/>
+              <w:spacing w:before="240" w:after="240"/>
+              <w:jc w:val="center"/>
+              <w:rPr>
+                <w:sz w:val="44"/>
+                <w:szCs w:val="44"/>
+              </w:rPr>
+            </w:pPr>
+            <w:r>
+              <w:rPr>
+                <w:b/>
+                <w:bCs/>
+                <w:color w:val="FFFFFF" w:themeColor="background1"/>
+                <w:sz w:val="44"/>
+                <w:szCs w:val="44"/>
+              </w:rPr>
+              <w:t>H4K-IT CYBERSECURITY BOOTCAMP 2025 – CTF CHALLENGE REPORT</w:t>
+            </w:r>
+          </w:p>
+        </w:tc>
+      </w:tr>
+    </w:tbl>
     <w:p>
       <w:pPr>
         <w:jc w:val="center"/>
@@ -58,36 +178,466 @@
         </w:rPr>
       </w:pPr>
     </w:p>
+    <w:p/>
+    <w:p/>
+    <w:p/>
+    <w:p/>
+    <w:p/>
+    <w:p>
+      <w:r>
+        <w:br w:type="page"/>
+      </w:r>
+    </w:p>
     <w:p>
       <w:pPr>
-        <w:pStyle w:val="Title"/>
-        <w:jc w:val="center"/>
+        <w:pStyle w:val="Heading1"/>
+        <w:pBdr>
+          <w:bottom w:val="single" w:sz="12" w:space="1" w:color="4669B6"/>
+        </w:pBdr>
+      </w:pPr>
+      <w:bookmarkStart w:id="0" w:name="_Toc204146624"/>
+      <w:r>
+        <w:lastRenderedPageBreak/>
+        <w:t>Introduction</w:t>
+      </w:r>
+      <w:bookmarkEnd w:id="0"/>
+    </w:p>
+    <w:p>
+      <w:pPr>
         <w:rPr>
-          <w:b/>
-          <w:bCs/>
-          <w:sz w:val="44"/>
-          <w:szCs w:val="44"/>
+          <w:lang w:val="en-KE"/>
+        </w:rPr>
+      </w:pPr>
+    </w:p>
+    <w:p>
+      <w:pPr>
+        <w:rPr>
+          <w:lang w:val="en-KE"/>
         </w:rPr>
       </w:pPr>
       <w:r>
         <w:rPr>
+          <w:lang w:val="en-KE"/>
+        </w:rPr>
+        <w:t xml:space="preserve">The H4K-IT Bootcamp Capture the Flag (CTF) Challenge, held from </w:t>
+      </w:r>
+      <w:r>
+        <w:rPr>
           <w:b/>
           <w:bCs/>
-          <w:sz w:val="44"/>
-          <w:szCs w:val="44"/>
+          <w:lang w:val="en-KE"/>
         </w:rPr>
-        <w:t>H4K-IT CYBERSECURITY BOOTCAMP 2025 – CTF CHALLENGE REPORT</w:t>
+        <w:t>July 17 to July 19, 2025</w:t>
       </w:r>
+      <w:r>
+        <w:rPr>
+          <w:lang w:val="en-KE"/>
+        </w:rPr>
+        <w:t xml:space="preserve">, was a practical, hands-on cybersecurity competition tailored for participants of </w:t>
+      </w:r>
+      <w:r>
+        <w:rPr>
+          <w:b/>
+          <w:bCs/>
+          <w:lang w:val="en-KE"/>
+        </w:rPr>
+        <w:t>Cohort 3</w:t>
+      </w:r>
+      <w:r>
+        <w:rPr>
+          <w:lang w:val="en-KE"/>
+        </w:rPr>
+        <w:t xml:space="preserve"> of the H4K-IT Cybersecurity Bootcamp. With </w:t>
+      </w:r>
+      <w:r>
+        <w:rPr>
+          <w:b/>
+          <w:bCs/>
+          <w:lang w:val="en-KE"/>
+        </w:rPr>
+        <w:t>63 teams</w:t>
+      </w:r>
+      <w:r>
+        <w:rPr>
+          <w:lang w:val="en-KE"/>
+        </w:rPr>
+        <w:t xml:space="preserve"> participating, the event simulated real-world cyber threats, requiring players to apply offensive and defensive skills to solve a series of security-related challenges across various domains such as web exploitation, network forensics, cryptography, and reverse engineering.</w:t>
+      </w:r>
     </w:p>
     <w:p>
       <w:pPr>
-        <w:pStyle w:val="Heading1"/>
+        <w:rPr>
+          <w:lang w:val="en-KE"/>
+        </w:rPr>
+      </w:pPr>
+      <w:r>
+        <w:rPr>
+          <w:lang w:val="en-KE"/>
+        </w:rPr>
+        <w:t>This report documents my approach, methodologies, tools used, and key takeaways from the CTF. It aims to provide both a reflection of my problem-solving techniques and a technical breakdown of the challenges I tackled. Additionally, the report highlights how this CTF contributed to my growth as a cybersecurity practitioner, aligning with the bootcamp’s objective to produce industry-ready talent through immersive learning.</w:t>
+      </w:r>
+    </w:p>
+    <w:p>
+      <w:pPr>
         <w:jc w:val="center"/>
       </w:pPr>
       <w:r>
-        <w:t>Introduction</w:t>
+        <w:br w:type="page"/>
       </w:r>
     </w:p>
+    <w:sdt>
+      <w:sdtPr>
+        <w:id w:val="2025742173"/>
+        <w:docPartObj>
+          <w:docPartGallery w:val="Table of Contents"/>
+          <w:docPartUnique/>
+        </w:docPartObj>
+      </w:sdtPr>
+      <w:sdtEndPr>
+        <w:rPr>
+          <w:rFonts w:asciiTheme="minorHAnsi" w:eastAsiaTheme="minorHAnsi" w:hAnsiTheme="minorHAnsi" w:cstheme="minorBidi"/>
+          <w:b/>
+          <w:bCs/>
+          <w:noProof/>
+          <w:color w:val="auto"/>
+          <w:sz w:val="22"/>
+          <w:szCs w:val="22"/>
+        </w:rPr>
+      </w:sdtEndPr>
+      <w:sdtContent>
+        <w:p>
+          <w:pPr>
+            <w:pStyle w:val="TOCHeading"/>
+          </w:pPr>
+          <w:r>
+            <w:t>Table of Contents</w:t>
+          </w:r>
+        </w:p>
+        <w:p>
+          <w:pPr>
+            <w:pStyle w:val="TOC1"/>
+            <w:tabs>
+              <w:tab w:val="right" w:leader="dot" w:pos="9016"/>
+            </w:tabs>
+          </w:pPr>
+        </w:p>
+        <w:p>
+          <w:pPr>
+            <w:pStyle w:val="TOC1"/>
+            <w:tabs>
+              <w:tab w:val="right" w:leader="dot" w:pos="9016"/>
+            </w:tabs>
+            <w:rPr>
+              <w:rFonts w:cstheme="minorBidi"/>
+              <w:noProof/>
+              <w:kern w:val="2"/>
+              <w:sz w:val="24"/>
+              <w:szCs w:val="24"/>
+              <w:lang w:val="en-KE" w:eastAsia="en-KE"/>
+              <w14:ligatures w14:val="standardContextual"/>
+            </w:rPr>
+          </w:pPr>
+          <w:r>
+            <w:fldChar w:fldCharType="begin"/>
+          </w:r>
+          <w:r>
+            <w:instrText xml:space="preserve"> TOC \o "1-3" \h \z \u </w:instrText>
+          </w:r>
+          <w:r>
+            <w:fldChar w:fldCharType="separate"/>
+          </w:r>
+          <w:hyperlink w:anchor="_Toc204146624" w:history="1">
+            <w:r>
+              <w:rPr>
+                <w:rStyle w:val="Hyperlink"/>
+                <w:noProof/>
+              </w:rPr>
+              <w:t>Introduction</w:t>
+            </w:r>
+            <w:r>
+              <w:rPr>
+                <w:noProof/>
+                <w:webHidden/>
+              </w:rPr>
+              <w:tab/>
+            </w:r>
+            <w:r>
+              <w:rPr>
+                <w:noProof/>
+                <w:webHidden/>
+              </w:rPr>
+              <w:fldChar w:fldCharType="begin"/>
+            </w:r>
+            <w:r>
+              <w:rPr>
+                <w:noProof/>
+                <w:webHidden/>
+              </w:rPr>
+              <w:instrText xml:space="preserve"> PAGEREF _Toc204146624 \h </w:instrText>
+            </w:r>
+            <w:r>
+              <w:rPr>
+                <w:noProof/>
+                <w:webHidden/>
+              </w:rPr>
+            </w:r>
+            <w:r>
+              <w:rPr>
+                <w:noProof/>
+                <w:webHidden/>
+              </w:rPr>
+              <w:fldChar w:fldCharType="separate"/>
+            </w:r>
+            <w:r>
+              <w:rPr>
+                <w:noProof/>
+                <w:webHidden/>
+              </w:rPr>
+              <w:t>2</w:t>
+            </w:r>
+            <w:r>
+              <w:rPr>
+                <w:noProof/>
+                <w:webHidden/>
+              </w:rPr>
+              <w:fldChar w:fldCharType="end"/>
+            </w:r>
+          </w:hyperlink>
+        </w:p>
+        <w:p>
+          <w:pPr>
+            <w:pStyle w:val="TOC1"/>
+            <w:tabs>
+              <w:tab w:val="right" w:leader="dot" w:pos="9016"/>
+            </w:tabs>
+            <w:rPr>
+              <w:rFonts w:cstheme="minorBidi"/>
+              <w:noProof/>
+              <w:kern w:val="2"/>
+              <w:sz w:val="24"/>
+              <w:szCs w:val="24"/>
+              <w:lang w:val="en-KE" w:eastAsia="en-KE"/>
+              <w14:ligatures w14:val="standardContextual"/>
+            </w:rPr>
+          </w:pPr>
+          <w:hyperlink w:anchor="_Toc204146625" w:history="1">
+            <w:r>
+              <w:rPr>
+                <w:rStyle w:val="Hyperlink"/>
+                <w:noProof/>
+              </w:rPr>
+              <w:t>Detailed Walkthrough</w:t>
+            </w:r>
+            <w:r>
+              <w:rPr>
+                <w:noProof/>
+                <w:webHidden/>
+              </w:rPr>
+              <w:tab/>
+            </w:r>
+            <w:r>
+              <w:rPr>
+                <w:noProof/>
+                <w:webHidden/>
+              </w:rPr>
+              <w:fldChar w:fldCharType="begin"/>
+            </w:r>
+            <w:r>
+              <w:rPr>
+                <w:noProof/>
+                <w:webHidden/>
+              </w:rPr>
+              <w:instrText xml:space="preserve"> PAGEREF _Toc204146625 \h </w:instrText>
+            </w:r>
+            <w:r>
+              <w:rPr>
+                <w:noProof/>
+                <w:webHidden/>
+              </w:rPr>
+            </w:r>
+            <w:r>
+              <w:rPr>
+                <w:noProof/>
+                <w:webHidden/>
+              </w:rPr>
+              <w:fldChar w:fldCharType="separate"/>
+            </w:r>
+            <w:r>
+              <w:rPr>
+                <w:noProof/>
+                <w:webHidden/>
+              </w:rPr>
+              <w:t>4</w:t>
+            </w:r>
+            <w:r>
+              <w:rPr>
+                <w:noProof/>
+                <w:webHidden/>
+              </w:rPr>
+              <w:fldChar w:fldCharType="end"/>
+            </w:r>
+          </w:hyperlink>
+        </w:p>
+        <w:p>
+          <w:pPr>
+            <w:pStyle w:val="TOC1"/>
+            <w:tabs>
+              <w:tab w:val="right" w:leader="dot" w:pos="9016"/>
+            </w:tabs>
+            <w:rPr>
+              <w:rFonts w:cstheme="minorBidi"/>
+              <w:noProof/>
+              <w:kern w:val="2"/>
+              <w:sz w:val="24"/>
+              <w:szCs w:val="24"/>
+              <w:lang w:val="en-KE" w:eastAsia="en-KE"/>
+              <w14:ligatures w14:val="standardContextual"/>
+            </w:rPr>
+          </w:pPr>
+          <w:hyperlink w:anchor="_Toc204146626" w:history="1">
+            <w:r>
+              <w:rPr>
+                <w:rStyle w:val="Hyperlink"/>
+                <w:noProof/>
+              </w:rPr>
+              <w:t>Challenge Summary</w:t>
+            </w:r>
+            <w:r>
+              <w:rPr>
+                <w:noProof/>
+                <w:webHidden/>
+              </w:rPr>
+              <w:tab/>
+            </w:r>
+            <w:r>
+              <w:rPr>
+                <w:noProof/>
+                <w:webHidden/>
+              </w:rPr>
+              <w:fldChar w:fldCharType="begin"/>
+            </w:r>
+            <w:r>
+              <w:rPr>
+                <w:noProof/>
+                <w:webHidden/>
+              </w:rPr>
+              <w:instrText xml:space="preserve"> PAGEREF _Toc204146626 \h </w:instrText>
+            </w:r>
+            <w:r>
+              <w:rPr>
+                <w:noProof/>
+                <w:webHidden/>
+              </w:rPr>
+            </w:r>
+            <w:r>
+              <w:rPr>
+                <w:noProof/>
+                <w:webHidden/>
+              </w:rPr>
+              <w:fldChar w:fldCharType="separate"/>
+            </w:r>
+            <w:r>
+              <w:rPr>
+                <w:noProof/>
+                <w:webHidden/>
+              </w:rPr>
+              <w:t>5</w:t>
+            </w:r>
+            <w:r>
+              <w:rPr>
+                <w:noProof/>
+                <w:webHidden/>
+              </w:rPr>
+              <w:fldChar w:fldCharType="end"/>
+            </w:r>
+          </w:hyperlink>
+        </w:p>
+        <w:p>
+          <w:pPr>
+            <w:pStyle w:val="TOC1"/>
+            <w:tabs>
+              <w:tab w:val="right" w:leader="dot" w:pos="9016"/>
+            </w:tabs>
+            <w:rPr>
+              <w:rFonts w:cstheme="minorBidi"/>
+              <w:noProof/>
+              <w:kern w:val="2"/>
+              <w:sz w:val="24"/>
+              <w:szCs w:val="24"/>
+              <w:lang w:val="en-KE" w:eastAsia="en-KE"/>
+              <w14:ligatures w14:val="standardContextual"/>
+            </w:rPr>
+          </w:pPr>
+          <w:hyperlink w:anchor="_Toc204146627" w:history="1">
+            <w:r>
+              <w:rPr>
+                <w:rStyle w:val="Hyperlink"/>
+                <w:noProof/>
+              </w:rPr>
+              <w:t>Conclusion</w:t>
+            </w:r>
+            <w:r>
+              <w:rPr>
+                <w:noProof/>
+                <w:webHidden/>
+              </w:rPr>
+              <w:tab/>
+            </w:r>
+            <w:r>
+              <w:rPr>
+                <w:noProof/>
+                <w:webHidden/>
+              </w:rPr>
+              <w:fldChar w:fldCharType="begin"/>
+            </w:r>
+            <w:r>
+              <w:rPr>
+                <w:noProof/>
+                <w:webHidden/>
+              </w:rPr>
+              <w:instrText xml:space="preserve"> PAGEREF _Toc204146627 \h </w:instrText>
+            </w:r>
+            <w:r>
+              <w:rPr>
+                <w:noProof/>
+                <w:webHidden/>
+              </w:rPr>
+            </w:r>
+            <w:r>
+              <w:rPr>
+                <w:noProof/>
+                <w:webHidden/>
+              </w:rPr>
+              <w:fldChar w:fldCharType="separate"/>
+            </w:r>
+            <w:r>
+              <w:rPr>
+                <w:noProof/>
+                <w:webHidden/>
+              </w:rPr>
+              <w:t>6</w:t>
+            </w:r>
+            <w:r>
+              <w:rPr>
+                <w:noProof/>
+                <w:webHidden/>
+              </w:rPr>
+              <w:fldChar w:fldCharType="end"/>
+            </w:r>
+          </w:hyperlink>
+        </w:p>
+        <w:p>
+          <w:r>
+            <w:rPr>
+              <w:b/>
+              <w:bCs/>
+              <w:noProof/>
+            </w:rPr>
+            <w:fldChar w:fldCharType="end"/>
+          </w:r>
+        </w:p>
+      </w:sdtContent>
+    </w:sdt>
     <w:p>
       <w:r>
         <w:br w:type="page"/>
@@ -97,20 +647,62 @@
       <w:pPr>
         <w:pStyle w:val="Heading1"/>
         <w:pBdr>
-          <w:bottom w:val="single" w:sz="6" w:space="1" w:color="auto"/>
+          <w:bottom w:val="single" w:sz="12" w:space="1" w:color="4669B6"/>
         </w:pBdr>
       </w:pPr>
+      <w:bookmarkStart w:id="1" w:name="_Toc204146625"/>
+      <w:r>
+        <w:lastRenderedPageBreak/>
+        <w:t>Detailed Walkthrough</w:t>
+      </w:r>
+      <w:bookmarkEnd w:id="1"/>
+    </w:p>
+    <w:p/>
+    <w:p>
+      <w:r>
+        <w:br w:type="page"/>
+      </w:r>
+    </w:p>
+    <w:p>
+      <w:pPr>
+        <w:pStyle w:val="Heading1"/>
+        <w:pBdr>
+          <w:bottom w:val="single" w:sz="12" w:space="1" w:color="4669B6"/>
+        </w:pBdr>
+      </w:pPr>
+      <w:bookmarkStart w:id="2" w:name="_Toc204146626"/>
+      <w:r>
+        <w:lastRenderedPageBreak/>
+        <w:t>Challenge Summary</w:t>
+      </w:r>
+      <w:bookmarkEnd w:id="2"/>
+    </w:p>
+    <w:p/>
+    <w:p>
+      <w:r>
+        <w:br w:type="page"/>
+      </w:r>
+    </w:p>
+    <w:p>
+      <w:pPr>
+        <w:pStyle w:val="Heading1"/>
+        <w:pBdr>
+          <w:bottom w:val="single" w:sz="12" w:space="1" w:color="4669B6"/>
+        </w:pBdr>
+      </w:pPr>
+      <w:bookmarkStart w:id="3" w:name="_Toc204146627"/>
       <w:r>
         <w:lastRenderedPageBreak/>
         <w:t>Conclusion</w:t>
       </w:r>
+      <w:bookmarkEnd w:id="3"/>
     </w:p>
     <w:p/>
     <w:p/>
     <w:sectPr>
-      <w:headerReference w:type="even" r:id="rId7"/>
-      <w:headerReference w:type="default" r:id="rId8"/>
-      <w:headerReference w:type="first" r:id="rId9"/>
+      <w:headerReference w:type="even" r:id="rId8"/>
+      <w:headerReference w:type="default" r:id="rId9"/>
+      <w:headerReference w:type="first" r:id="rId10"/>
       <w:pgSz w:w="11906" w:h="16838"/>
       <w:pgMar w:top="1440" w:right="1440" w:bottom="1440" w:left="1440" w:header="708" w:footer="708" w:gutter="0"/>
       <w:cols w:space="708"/>
@@ -730,7 +1322,7 @@
     <w:link w:val="Heading1Char"/>
     <w:uiPriority w:val="9"/>
     <w:qFormat/>
-    <w:rsid w:val="00AD4558"/>
+    <w:rsid w:val="00FD5F88"/>
     <w:pPr>
       <w:keepNext/>
       <w:keepLines/>
@@ -739,7 +1331,7 @@
     </w:pPr>
     <w:rPr>
       <w:rFonts w:asciiTheme="majorHAnsi" w:eastAsiaTheme="majorEastAsia" w:hAnsiTheme="majorHAnsi" w:cstheme="majorBidi"/>
-      <w:color w:val="244061" w:themeColor="accent1" w:themeShade="80"/>
+      <w:color w:val="4669B6"/>
       <w:sz w:val="36"/>
       <w:szCs w:val="36"/>
     </w:rPr>
@@ -752,7 +1344,7 @@
     <w:uiPriority w:val="9"/>
     <w:unhideWhenUsed/>
     <w:qFormat/>
-    <w:rsid w:val="00AD4558"/>
+    <w:rsid w:val="00FD5F88"/>
     <w:pPr>
       <w:keepNext/>
       <w:keepLines/>
@@ -761,7 +1353,7 @@
     </w:pPr>
     <w:rPr>
       <w:rFonts w:asciiTheme="majorHAnsi" w:eastAsiaTheme="majorEastAsia" w:hAnsiTheme="majorHAnsi" w:cstheme="majorBidi"/>
-      <w:color w:val="365F91" w:themeColor="accent1" w:themeShade="BF"/>
+      <w:color w:val="4669B6"/>
       <w:sz w:val="32"/>
       <w:szCs w:val="32"/>
     </w:rPr>
@@ -774,7 +1366,7 @@
     <w:uiPriority w:val="9"/>
     <w:unhideWhenUsed/>
     <w:qFormat/>
-    <w:rsid w:val="00AD4558"/>
+    <w:rsid w:val="00FD5F88"/>
     <w:pPr>
       <w:keepNext/>
       <w:keepLines/>
@@ -783,7 +1375,7 @@
     </w:pPr>
     <w:rPr>
       <w:rFonts w:asciiTheme="majorHAnsi" w:eastAsiaTheme="majorEastAsia" w:hAnsiTheme="majorHAnsi" w:cstheme="majorBidi"/>
-      <w:color w:val="365F91" w:themeColor="accent1" w:themeShade="BF"/>
+      <w:color w:val="4669B6"/>
       <w:sz w:val="28"/>
       <w:szCs w:val="28"/>
     </w:rPr>
@@ -931,7 +1523,6 @@
   <w:style w:type="character" w:default="1" w:styleId="DefaultParagraphFont">
     <w:name w:val="Default Paragraph Font"/>
     <w:uiPriority w:val="1"/>
-    <w:semiHidden/>
     <w:unhideWhenUsed/>
   </w:style>
   <w:style w:type="table" w:default="1" w:styleId="TableNormal">
@@ -960,10 +1551,10 @@
     <w:basedOn w:val="DefaultParagraphFont"/>
     <w:link w:val="Heading1"/>
     <w:uiPriority w:val="9"/>
-    <w:rsid w:val="00AD4558"/>
+    <w:rsid w:val="00FD5F88"/>
     <w:rPr>
       <w:rFonts w:asciiTheme="majorHAnsi" w:eastAsiaTheme="majorEastAsia" w:hAnsiTheme="majorHAnsi" w:cstheme="majorBidi"/>
-      <w:color w:val="244061" w:themeColor="accent1" w:themeShade="80"/>
+      <w:color w:val="4669B6"/>
       <w:sz w:val="36"/>
       <w:szCs w:val="36"/>
     </w:rPr>
@@ -973,10 +1564,10 @@
     <w:basedOn w:val="DefaultParagraphFont"/>
     <w:link w:val="Heading2"/>
     <w:uiPriority w:val="9"/>
-    <w:rsid w:val="00AD4558"/>
+    <w:rsid w:val="00FD5F88"/>
     <w:rPr>
       <w:rFonts w:asciiTheme="majorHAnsi" w:eastAsiaTheme="majorEastAsia" w:hAnsiTheme="majorHAnsi" w:cstheme="majorBidi"/>
-      <w:color w:val="365F91" w:themeColor="accent1" w:themeShade="BF"/>
+      <w:color w:val="4669B6"/>
       <w:sz w:val="32"/>
       <w:szCs w:val="32"/>
     </w:rPr>
@@ -986,10 +1577,10 @@
     <w:basedOn w:val="DefaultParagraphFont"/>
     <w:link w:val="Heading3"/>
     <w:uiPriority w:val="9"/>
-    <w:rsid w:val="00AD4558"/>
+    <w:rsid w:val="00FD5F88"/>
     <w:rPr>
       <w:rFonts w:asciiTheme="majorHAnsi" w:eastAsiaTheme="majorEastAsia" w:hAnsiTheme="majorHAnsi" w:cstheme="majorBidi"/>
-      <w:color w:val="365F91" w:themeColor="accent1" w:themeShade="BF"/>
+      <w:color w:val="4669B6"/>
       <w:sz w:val="28"/>
       <w:szCs w:val="28"/>
     </w:rPr>
@@ -1103,7 +1694,7 @@
     <w:link w:val="TitleChar"/>
     <w:uiPriority w:val="10"/>
     <w:qFormat/>
-    <w:rsid w:val="00AD4558"/>
+    <w:rsid w:val="00FD5F88"/>
     <w:pPr>
       <w:spacing w:after="0" w:line="204" w:lineRule="auto"/>
       <w:contextualSpacing/>
@@ -1111,7 +1702,7 @@
     <w:rPr>
       <w:rFonts w:asciiTheme="majorHAnsi" w:eastAsiaTheme="majorEastAsia" w:hAnsiTheme="majorHAnsi" w:cstheme="majorBidi"/>
       <w:caps/>
-      <w:color w:val="1F497D" w:themeColor="text2"/>
+      <w:color w:val="4669B6"/>
       <w:spacing w:val="-15"/>
       <w:sz w:val="72"/>
       <w:szCs w:val="72"/>
@@ -1122,11 +1713,11 @@
     <w:basedOn w:val="DefaultParagraphFont"/>
     <w:link w:val="Title"/>
     <w:uiPriority w:val="10"/>
-    <w:rsid w:val="00AD4558"/>
+    <w:rsid w:val="00FD5F88"/>
     <w:rPr>
       <w:rFonts w:asciiTheme="majorHAnsi" w:eastAsiaTheme="majorEastAsia" w:hAnsiTheme="majorHAnsi" w:cstheme="majorBidi"/>
       <w:caps/>
-      <w:color w:val="1F497D" w:themeColor="text2"/>
+      <w:color w:val="4669B6"/>
       <w:spacing w:val="-15"/>
       <w:sz w:val="72"/>
       <w:szCs w:val="72"/>
@@ -1343,7 +1934,6 @@
     <w:basedOn w:val="Heading1"/>
     <w:next w:val="Normal"/>
     <w:uiPriority w:val="39"/>
-    <w:semiHidden/>
     <w:unhideWhenUsed/>
     <w:qFormat/>
     <w:rsid w:val="00AD4558"/>
@@ -1394,6 +1984,98 @@
     <w:link w:val="Footer"/>
     <w:uiPriority w:val="99"/>
     <w:rsid w:val="008A7295"/>
+  </w:style>
+  <w:style w:type="table" w:styleId="TableGrid">
+    <w:name w:val="Table Grid"/>
+    <w:basedOn w:val="TableNormal"/>
+    <w:uiPriority w:val="39"/>
+    <w:rsid w:val="00EC610A"/>
+    <w:pPr>
+      <w:spacing w:after="0"/>
+    </w:pPr>
+    <w:tblPr>
+      <w:tblBorders>
+        <w:top w:val="single" w:sz="4" w:space="0" w:color="auto"/>
+        <w:left w:val="single" w:sz="4" w:space="0" w:color="auto"/>
+        <w:bottom w:val="single" w:sz="4" w:space="0" w:color="auto"/>
+        <w:right w:val="single" w:sz="4" w:space="0" w:color="auto"/>
+        <w:insideH w:val="single" w:sz="4" w:space="0" w:color="auto"/>
+        <w:insideV w:val="single" w:sz="4" w:space="0" w:color="auto"/>
+      </w:tblBorders>
+    </w:tblPr>
+  </w:style>
+  <w:style w:type="character" w:styleId="Hyperlink">
+    <w:name w:val="Hyperlink"/>
+    <w:basedOn w:val="DefaultParagraphFont"/>
+    <w:uiPriority w:val="99"/>
+    <w:unhideWhenUsed/>
+    <w:rsid w:val="00EC610A"/>
+    <w:rPr>
+      <w:color w:val="0000FF" w:themeColor="hyperlink"/>
+      <w:u w:val="single"/>
+    </w:rPr>
+  </w:style>
+  <w:style w:type="character" w:styleId="UnresolvedMention">
+    <w:name w:val="Unresolved Mention"/>
+    <w:basedOn w:val="DefaultParagraphFont"/>
+    <w:uiPriority w:val="99"/>
+    <w:semiHidden/>
+    <w:unhideWhenUsed/>
+    <w:rsid w:val="00EC610A"/>
+    <w:rPr>
+      <w:color w:val="605E5C"/>
+      <w:shd w:val="clear" w:color="auto" w:fill="E1DFDD"/>
+    </w:rPr>
+  </w:style>
+  <w:style w:type="paragraph" w:styleId="TOC2">
+    <w:name w:val="toc 2"/>
+    <w:basedOn w:val="Normal"/>
+    <w:next w:val="Normal"/>
+    <w:autoRedefine/>
+    <w:uiPriority w:val="39"/>
+    <w:unhideWhenUsed/>
+    <w:rsid w:val="003334CE"/>
+    <w:pPr>
+      <w:spacing w:after="100" w:line="259" w:lineRule="auto"/>
+      <w:ind w:left="220"/>
+    </w:pPr>
+    <w:rPr>
+      <w:rFonts w:eastAsiaTheme="minorEastAsia" w:cs="Times New Roman"/>
+      <w:lang w:val="en-US"/>
+    </w:rPr>
+  </w:style>
+  <w:style w:type="paragraph" w:styleId="TOC1">
+    <w:name w:val="toc 1"/>
+    <w:basedOn w:val="Normal"/>
+    <w:next w:val="Normal"/>
+    <w:autoRedefine/>
+    <w:uiPriority w:val="39"/>
+    <w:unhideWhenUsed/>
+    <w:rsid w:val="003334CE"/>
+    <w:pPr>
+      <w:spacing w:after="100" w:line="259" w:lineRule="auto"/>
+    </w:pPr>
+    <w:rPr>
+      <w:rFonts w:eastAsiaTheme="minorEastAsia" w:cs="Times New Roman"/>
+      <w:lang w:val="en-US"/>
+    </w:rPr>
+  </w:style>
+  <w:style w:type="paragraph" w:styleId="TOC3">
+    <w:name w:val="toc 3"/>
+    <w:basedOn w:val="Normal"/>
+    <w:next w:val="Normal"/>
+    <w:autoRedefine/>
+    <w:uiPriority w:val="39"/>
+    <w:unhideWhenUsed/>
+    <w:rsid w:val="003334CE"/>
+    <w:pPr>
+      <w:spacing w:after="100" w:line="259" w:lineRule="auto"/>
+      <w:ind w:left="440"/>
+    </w:pPr>
+    <w:rPr>
+      <w:rFonts w:eastAsiaTheme="minorEastAsia" w:cs="Times New Roman"/>
+      <w:lang w:val="en-US"/>
+    </w:rPr>
   </w:style>
 </w:styles>
 </file>

</xml_diff>

<commit_message>
vault backup: 2025-07-25 17:17:36
</commit_message>
<xml_diff>
--- a/09_SOFT_SKILLS_&_CAREER/LABS_DOCUMENTATION/H4K-IT_CYBERSECURITY_BOOTCAMP_2025/Template.docx
+++ b/09_SOFT_SKILLS_&_CAREER/LABS_DOCUMENTATION/H4K-IT_CYBERSECURITY_BOOTCAMP_2025/Template.docx
@@ -86,7 +86,7 @@
         </w:rPr>
         <w:t xml:space="preserve">EMAIL: </w:t>
       </w:r>
-      <w:hyperlink r:id="rId7" w:history="1">
+      <w:hyperlink r:id="rId8" w:history="1">
         <w:r>
           <w:rPr>
             <w:rStyle w:val="Hyperlink"/>
@@ -202,78 +202,46 @@
       </w:r>
       <w:bookmarkEnd w:id="0"/>
     </w:p>
-    <w:p>
-      <w:pPr>
-        <w:rPr>
-          <w:lang w:val="en-KE"/>
-        </w:rPr>
-      </w:pPr>
-    </w:p>
-    <w:p>
-      <w:pPr>
-        <w:rPr>
-          <w:lang w:val="en-KE"/>
-        </w:rPr>
-      </w:pPr>
-      <w:r>
-        <w:rPr>
-          <w:lang w:val="en-KE"/>
-        </w:rPr>
+    <w:p/>
+    <w:p>
+      <w:r>
         <w:t xml:space="preserve">The H4K-IT Bootcamp Capture the Flag (CTF) Challenge, held from </w:t>
       </w:r>
       <w:r>
         <w:rPr>
           <w:b/>
           <w:bCs/>
-          <w:lang w:val="en-KE"/>
         </w:rPr>
         <w:t>July 17 to July 19, 2025</w:t>
       </w:r>
       <w:r>
-        <w:rPr>
-          <w:lang w:val="en-KE"/>
-        </w:rPr>
         <w:t xml:space="preserve">, was a practical, hands-on cybersecurity competition tailored for participants of </w:t>
       </w:r>
       <w:r>
         <w:rPr>
           <w:b/>
           <w:bCs/>
-          <w:lang w:val="en-KE"/>
         </w:rPr>
         <w:t>Cohort 3</w:t>
       </w:r>
       <w:r>
-        <w:rPr>
-          <w:lang w:val="en-KE"/>
-        </w:rPr>
-        <w:t xml:space="preserve"> of the H4K-IT Cybersecurity Bootcamp. With </w:t>
-      </w:r>
-      <w:r>
-        <w:rPr>
-          <w:b/>
-          <w:bCs/>
-          <w:lang w:val="en-KE"/>
-        </w:rPr>
-        <w:t>63 teams</w:t>
-      </w:r>
-      <w:r>
-        <w:rPr>
-          <w:lang w:val="en-KE"/>
-        </w:rPr>
-        <w:t xml:space="preserve"> participating, the event simulated real-world cyber threats, requiring players to apply offensive and defensive skills to solve a series of security-related challenges across various domains such as web exploitation, network forensics, cryptography, and reverse engineering.</w:t>
-      </w:r>
-    </w:p>
-    <w:p>
-      <w:pPr>
-        <w:rPr>
-          <w:lang w:val="en-KE"/>
-        </w:rPr>
-      </w:pPr>
-      <w:r>
-        <w:rPr>
-          <w:lang w:val="en-KE"/>
-        </w:rPr>
+        <w:t xml:space="preserve"> of the H4K-IT Cybersecurity Bootcamp. </w:t>
+      </w:r>
+      <w:r>
+        <w:t>T</w:t>
+      </w:r>
+      <w:r>
+        <w:t xml:space="preserve">he event simulated real-world cyber threats, requiring players to apply offensive and defensive skills to solve a series of security-related challenges across various domains such as </w:t>
+      </w:r>
+      <w:r>
+        <w:t>Web Exploitation, Pentesting, Code Review (PPC), OSINT and Forensics</w:t>
+      </w:r>
+      <w:r>
+        <w:t>.</w:t>
+      </w:r>
+    </w:p>
+    <w:p>
+      <w:r>
         <w:t>This report documents my approach, methodologies, tools used, and key takeaways from the CTF. It aims to provide both a reflection of my problem-solving techniques and a technical breakdown of the challenges I tackled. Additionally, the report highlights how this CTF contributed to my growth as a cybersecurity practitioner, aligning with the bootcamp’s objective to produce industry-ready talent through immersive learning.</w:t>
       </w:r>
     </w:p>
@@ -287,6 +255,12 @@
     </w:p>
     <w:sdt>
       <w:sdtPr>
+        <w:rPr>
+          <w:rFonts w:asciiTheme="minorHAnsi" w:eastAsiaTheme="minorHAnsi" w:hAnsiTheme="minorHAnsi" w:cstheme="minorBidi"/>
+          <w:color w:val="auto"/>
+          <w:sz w:val="22"/>
+          <w:szCs w:val="22"/>
+        </w:rPr>
         <w:id w:val="2025742173"/>
         <w:docPartObj>
           <w:docPartGallery w:val="Table of Contents"/>
@@ -295,13 +269,9 @@
       </w:sdtPr>
       <w:sdtEndPr>
         <w:rPr>
-          <w:rFonts w:asciiTheme="minorHAnsi" w:eastAsiaTheme="minorHAnsi" w:hAnsiTheme="minorHAnsi" w:cstheme="minorBidi"/>
           <w:b/>
           <w:bCs/>
           <w:noProof/>
-          <w:color w:val="auto"/>
-          <w:sz w:val="22"/>
-          <w:szCs w:val="22"/>
         </w:rPr>
       </w:sdtEndPr>
       <w:sdtContent>
@@ -679,6 +649,350 @@
     </w:p>
     <w:p/>
     <w:p>
+      <w:pPr>
+        <w:rPr>
+          <w:lang w:val="en-KE"/>
+        </w:rPr>
+      </w:pPr>
+      <w:r>
+        <w:rPr>
+          <w:lang w:val="en-KE"/>
+        </w:rPr>
+        <w:t>Over the course of the H4K-IT 2025 Cybersecurity Bootcamp CTF, I successfully tackled a wide array of challenges spanning across Web Exploitation, Pentesting, Code Review (PPC), OSINT, and Forensics. The instance tasks simulated realistic vulnerabilities drawn from SaaS platforms, banking systems, e-commerce logic, file upload pipelines, password recovery systems, and more.</w:t>
+      </w:r>
+    </w:p>
+    <w:p>
+      <w:pPr>
+        <w:rPr>
+          <w:lang w:val="en-KE"/>
+        </w:rPr>
+      </w:pPr>
+    </w:p>
+    <w:p>
+      <w:pPr>
+        <w:rPr>
+          <w:lang w:val="en-KE"/>
+        </w:rPr>
+      </w:pPr>
+      <w:r>
+        <w:rPr>
+          <w:lang w:val="en-KE"/>
+        </w:rPr>
+        <w:t xml:space="preserve">I solved 51 questions, </w:t>
+      </w:r>
+      <w:proofErr w:type="spellStart"/>
+      <w:r>
+        <w:rPr>
+          <w:lang w:val="en-KE"/>
+        </w:rPr>
+        <w:t>totaling</w:t>
+      </w:r>
+      <w:proofErr w:type="spellEnd"/>
+      <w:r>
+        <w:rPr>
+          <w:lang w:val="en-KE"/>
+        </w:rPr>
+        <w:t xml:space="preserve"> 7475 points, through diverse attack vectors such as:</w:t>
+      </w:r>
+    </w:p>
+    <w:p>
+      <w:pPr>
+        <w:numPr>
+          <w:ilvl w:val="0"/>
+          <w:numId w:val="1"/>
+        </w:numPr>
+        <w:tabs>
+          <w:tab w:val="clear" w:pos="360"/>
+          <w:tab w:val="num" w:pos="720"/>
+        </w:tabs>
+        <w:spacing w:after="0"/>
+        <w:rPr>
+          <w:lang w:val="en-KE"/>
+        </w:rPr>
+      </w:pPr>
+      <w:r>
+        <w:rPr>
+          <w:lang w:val="en-KE"/>
+        </w:rPr>
+        <w:t xml:space="preserve">IDOR and Broken Access Control (e.g., AI Solutions Portal, </w:t>
+      </w:r>
+      <w:proofErr w:type="spellStart"/>
+      <w:r>
+        <w:rPr>
+          <w:lang w:val="en-KE"/>
+        </w:rPr>
+        <w:t>DevPortal</w:t>
+      </w:r>
+      <w:proofErr w:type="spellEnd"/>
+      <w:r>
+        <w:rPr>
+          <w:lang w:val="en-KE"/>
+        </w:rPr>
+        <w:t xml:space="preserve">, </w:t>
+      </w:r>
+      <w:proofErr w:type="spellStart"/>
+      <w:r>
+        <w:rPr>
+          <w:lang w:val="en-KE"/>
+        </w:rPr>
+        <w:t>CorpDocs</w:t>
+      </w:r>
+      <w:proofErr w:type="spellEnd"/>
+      <w:r>
+        <w:rPr>
+          <w:lang w:val="en-KE"/>
+        </w:rPr>
+        <w:t>)</w:t>
+      </w:r>
+    </w:p>
+    <w:p>
+      <w:pPr>
+        <w:numPr>
+          <w:ilvl w:val="0"/>
+          <w:numId w:val="1"/>
+        </w:numPr>
+        <w:tabs>
+          <w:tab w:val="clear" w:pos="360"/>
+          <w:tab w:val="num" w:pos="720"/>
+        </w:tabs>
+        <w:spacing w:after="0"/>
+        <w:rPr>
+          <w:lang w:val="en-KE"/>
+        </w:rPr>
+      </w:pPr>
+      <w:r>
+        <w:rPr>
+          <w:lang w:val="en-KE"/>
+        </w:rPr>
+        <w:t>Business Logic Flaws and Race Conditions (e.g., Pennies, The Royalties, Transfer Us)</w:t>
+      </w:r>
+    </w:p>
+    <w:p>
+      <w:pPr>
+        <w:numPr>
+          <w:ilvl w:val="0"/>
+          <w:numId w:val="1"/>
+        </w:numPr>
+        <w:tabs>
+          <w:tab w:val="clear" w:pos="360"/>
+          <w:tab w:val="num" w:pos="720"/>
+        </w:tabs>
+        <w:spacing w:after="0"/>
+        <w:rPr>
+          <w:lang w:val="en-KE"/>
+        </w:rPr>
+      </w:pPr>
+      <w:r>
+        <w:rPr>
+          <w:lang w:val="en-KE"/>
+        </w:rPr>
+        <w:t>Code Injection and Upload Vulnerabilities (</w:t>
+      </w:r>
+      <w:proofErr w:type="spellStart"/>
+      <w:r>
+        <w:rPr>
+          <w:lang w:val="en-KE"/>
+        </w:rPr>
+        <w:t>ScriptServe</w:t>
+      </w:r>
+      <w:proofErr w:type="spellEnd"/>
+      <w:r>
+        <w:rPr>
+          <w:lang w:val="en-KE"/>
+        </w:rPr>
+        <w:t>)</w:t>
+      </w:r>
+    </w:p>
+    <w:p>
+      <w:pPr>
+        <w:numPr>
+          <w:ilvl w:val="0"/>
+          <w:numId w:val="1"/>
+        </w:numPr>
+        <w:tabs>
+          <w:tab w:val="clear" w:pos="360"/>
+          <w:tab w:val="num" w:pos="720"/>
+        </w:tabs>
+        <w:spacing w:after="0"/>
+        <w:rPr>
+          <w:lang w:val="en-KE"/>
+        </w:rPr>
+      </w:pPr>
+      <w:r>
+        <w:rPr>
+          <w:lang w:val="en-KE"/>
+        </w:rPr>
+        <w:t>Predictable Token Generation and Insecure Authentication (</w:t>
+      </w:r>
+      <w:proofErr w:type="spellStart"/>
+      <w:r>
+        <w:rPr>
+          <w:lang w:val="en-KE"/>
+        </w:rPr>
+        <w:t>ResetRealm</w:t>
+      </w:r>
+      <w:proofErr w:type="spellEnd"/>
+      <w:r>
+        <w:rPr>
+          <w:lang w:val="en-KE"/>
+        </w:rPr>
+        <w:t>, Misunderstood)</w:t>
+      </w:r>
+    </w:p>
+    <w:p>
+      <w:pPr>
+        <w:numPr>
+          <w:ilvl w:val="0"/>
+          <w:numId w:val="1"/>
+        </w:numPr>
+        <w:tabs>
+          <w:tab w:val="clear" w:pos="360"/>
+          <w:tab w:val="num" w:pos="720"/>
+        </w:tabs>
+        <w:spacing w:after="0"/>
+        <w:rPr>
+          <w:lang w:val="en-KE"/>
+        </w:rPr>
+      </w:pPr>
+      <w:r>
+        <w:rPr>
+          <w:lang w:val="en-KE"/>
+        </w:rPr>
+        <w:t>Server-Side Request Forgery (SSRF) (</w:t>
+      </w:r>
+      <w:proofErr w:type="spellStart"/>
+      <w:r>
+        <w:rPr>
+          <w:lang w:val="en-KE"/>
+        </w:rPr>
+        <w:t>PDFVault</w:t>
+      </w:r>
+      <w:proofErr w:type="spellEnd"/>
+      <w:r>
+        <w:rPr>
+          <w:lang w:val="en-KE"/>
+        </w:rPr>
+        <w:t>)</w:t>
+      </w:r>
+    </w:p>
+    <w:p>
+      <w:pPr>
+        <w:numPr>
+          <w:ilvl w:val="0"/>
+          <w:numId w:val="1"/>
+        </w:numPr>
+        <w:tabs>
+          <w:tab w:val="clear" w:pos="360"/>
+          <w:tab w:val="num" w:pos="720"/>
+        </w:tabs>
+        <w:spacing w:after="0"/>
+        <w:rPr>
+          <w:lang w:val="en-KE"/>
+        </w:rPr>
+      </w:pPr>
+      <w:r>
+        <w:rPr>
+          <w:lang w:val="en-KE"/>
+        </w:rPr>
+        <w:t>Weak Client-side Validation (Greek Gods)</w:t>
+      </w:r>
+    </w:p>
+    <w:p>
+      <w:pPr>
+        <w:numPr>
+          <w:ilvl w:val="0"/>
+          <w:numId w:val="1"/>
+        </w:numPr>
+        <w:spacing w:after="0"/>
+        <w:rPr>
+          <w:lang w:val="en-KE"/>
+        </w:rPr>
+      </w:pPr>
+      <w:r>
+        <w:rPr>
+          <w:lang w:val="en-KE"/>
+        </w:rPr>
+        <w:t xml:space="preserve">Log Analysis and Email Forensics (Memory Leak, </w:t>
+      </w:r>
+      <w:proofErr w:type="spellStart"/>
+      <w:r>
+        <w:rPr>
+          <w:lang w:val="en-KE"/>
+        </w:rPr>
+        <w:t>PhishCheck</w:t>
+      </w:r>
+      <w:proofErr w:type="spellEnd"/>
+      <w:r>
+        <w:rPr>
+          <w:lang w:val="en-KE"/>
+        </w:rPr>
+        <w:t>, SSH Breach, Browser Trail)</w:t>
+      </w:r>
+    </w:p>
+    <w:p>
+      <w:pPr>
+        <w:ind w:left="360"/>
+        <w:rPr>
+          <w:lang w:val="en-KE"/>
+        </w:rPr>
+      </w:pPr>
+    </w:p>
+    <w:p>
+      <w:pPr>
+        <w:rPr>
+          <w:lang w:val="en-KE"/>
+        </w:rPr>
+      </w:pPr>
+      <w:r>
+        <w:rPr>
+          <w:lang w:val="en-KE"/>
+        </w:rPr>
+        <w:t xml:space="preserve">Tools used included </w:t>
+      </w:r>
+      <w:proofErr w:type="spellStart"/>
+      <w:r>
+        <w:rPr>
+          <w:lang w:val="en-KE"/>
+        </w:rPr>
+        <w:t>Gobuster</w:t>
+      </w:r>
+      <w:proofErr w:type="spellEnd"/>
+      <w:r>
+        <w:rPr>
+          <w:lang w:val="en-KE"/>
+        </w:rPr>
+        <w:t xml:space="preserve">, FFUF, curl, Nmap, browser </w:t>
+      </w:r>
+      <w:proofErr w:type="spellStart"/>
+      <w:r>
+        <w:rPr>
+          <w:lang w:val="en-KE"/>
+        </w:rPr>
+        <w:t>DevTools</w:t>
+      </w:r>
+      <w:proofErr w:type="spellEnd"/>
+      <w:r>
+        <w:rPr>
+          <w:lang w:val="en-KE"/>
+        </w:rPr>
+        <w:t>, Python, and manual log/file inspection over SSH. I also simulated exploits using multithreading and local testing environments to recreate logic bugs.</w:t>
+      </w:r>
+    </w:p>
+    <w:p>
+      <w:pPr>
+        <w:rPr>
+          <w:lang w:val="en-KE"/>
+        </w:rPr>
+      </w:pPr>
+      <w:r>
+        <w:rPr>
+          <w:lang w:val="en-KE"/>
+        </w:rPr>
+        <w:t>This CTF tested not only my technical skills but also sharpened my methodical thinking, persistence, and real-world attack simulation mindset.</w:t>
+      </w:r>
+    </w:p>
+    <w:p/>
+    <w:p>
       <w:r>
         <w:br w:type="page"/>
       </w:r>
@@ -700,9 +1014,9 @@
     <w:p/>
     <w:p/>
     <w:sectPr>
-      <w:headerReference w:type="even" r:id="rId8"/>
-      <w:headerReference w:type="default" r:id="rId9"/>
-      <w:headerReference w:type="first" r:id="rId10"/>
+      <w:headerReference w:type="even" r:id="rId9"/>
+      <w:headerReference w:type="default" r:id="rId10"/>
+      <w:headerReference w:type="first" r:id="rId11"/>
       <w:pgSz w:w="11906" w:h="16838"/>
       <w:pgMar w:top="1440" w:right="1440" w:bottom="1440" w:left="1440" w:header="708" w:footer="708" w:gutter="0"/>
       <w:cols w:space="708"/>
@@ -913,6 +1227,163 @@
     </w:r>
   </w:p>
 </w:hdr>
+</file>
+
+<file path=word/numbering.xml><?xml version="1.0" encoding="utf-8"?>
+<w:numbering xmlns:wpc="http://schemas.microsoft.com/office/word/2010/wordprocessingCanvas" xmlns:cx="http://schemas.microsoft.com/office/drawing/2014/chartex" xmlns:cx1="http://schemas.microsoft.com/office/drawing/2015/9/8/chartex" xmlns:cx2="http://schemas.microsoft.com/office/drawing/2015/10/21/chartex" xmlns:cx3="http://schemas.microsoft.com/office/drawing/2016/5/9/chartex" xmlns:cx4="http://schemas.microsoft.com/office/drawing/2016/5/10/chartex" xmlns:cx5="http://schemas.microsoft.com/office/drawing/2016/5/11/chartex" xmlns:cx6="http://schemas.microsoft.com/office/drawing/2016/5/12/chartex" xmlns:cx7="http://schemas.microsoft.com/office/drawing/2016/5/13/chartex" xmlns:cx8="http://schemas.microsoft.com/office/drawing/2016/5/14/chartex" xmlns:mc="http://schemas.openxmlformats.org/markup-compatibility/2006" xmlns:aink="http://schemas.microsoft.com/office/drawing/2016/ink" xmlns:am3d="http://schemas.microsoft.com/office/drawing/2017/model3d" xmlns:o="urn:schemas-microsoft-com:office:office" xmlns:oel="http://schemas.microsoft.com/office/2019/extlst" xmlns:r="http://schemas.openxmlformats.org/officeDocument/2006/relationships" xmlns:m="http://schemas.openxmlformats.org/officeDocument/2006/math" xmlns:v="urn:schemas-microsoft-com:vml" xmlns:wp14="http://schemas.microsoft.com/office/word/2010/wordprocessingDrawing" xmlns:wp="http://schemas.openxmlformats.org/drawingml/2006/wordprocessingDrawing" xmlns:w10="urn:schemas-microsoft-com:office:word" xmlns:w="http://schemas.openxmlformats.org/wordprocessingml/2006/main" xmlns:w14="http://schemas.microsoft.com/office/word/2010/wordml" xmlns:w15="http://schemas.microsoft.com/office/word/2012/wordml" xmlns:w16cex="http://schemas.microsoft.com/office/word/2018/wordml/cex" xmlns:w16cid="http://schemas.microsoft.com/office/word/2016/wordml/cid" xmlns:w16="http://schemas.microsoft.com/office/word/2018/wordml" xmlns:w16du="http://schemas.microsoft.com/office/word/2023/wordml/word16du" xmlns:w16sdtdh="http://schemas.microsoft.com/office/word/2020/wordml/sdtdatahash" xmlns:w16sdtfl="http://schemas.microsoft.com/office/word/2024/wordml/sdtformatlock" xmlns:w16se="http://schemas.microsoft.com/office/word/2015/wordml/symex" xmlns:wpg="http://schemas.microsoft.com/office/word/2010/wordprocessingGroup" xmlns:wpi="http://schemas.microsoft.com/office/word/2010/wordprocessingInk" xmlns:wne="http://schemas.microsoft.com/office/word/2006/wordml" xmlns:wps="http://schemas.microsoft.com/office/word/2010/wordprocessingShape" mc:Ignorable="w14 w15 w16se w16cid w16 w16cex w16sdtdh w16sdtfl w16du wp14">
+  <w:abstractNum w:abstractNumId="0" w15:restartNumberingAfterBreak="0">
+    <w:nsid w:val="348F1C6E"/>
+    <w:multiLevelType w:val="multilevel"/>
+    <w:tmpl w:val="C520E1FC"/>
+    <w:lvl w:ilvl="0">
+      <w:start w:val="1"/>
+      <w:numFmt w:val="bullet"/>
+      <w:lvlText w:val=""/>
+      <w:lvlJc w:val="left"/>
+      <w:pPr>
+        <w:tabs>
+          <w:tab w:val="num" w:pos="360"/>
+        </w:tabs>
+        <w:ind w:left="360" w:hanging="360"/>
+      </w:pPr>
+      <w:rPr>
+        <w:rFonts w:ascii="Symbol" w:hAnsi="Symbol" w:hint="default"/>
+        <w:sz w:val="20"/>
+      </w:rPr>
+    </w:lvl>
+    <w:lvl w:ilvl="1" w:tentative="1">
+      <w:start w:val="1"/>
+      <w:numFmt w:val="bullet"/>
+      <w:lvlText w:val="o"/>
+      <w:lvlJc w:val="left"/>
+      <w:pPr>
+        <w:tabs>
+          <w:tab w:val="num" w:pos="1080"/>
+        </w:tabs>
+        <w:ind w:left="1080" w:hanging="360"/>
+      </w:pPr>
+      <w:rPr>
+        <w:rFonts w:ascii="Courier New" w:hAnsi="Courier New" w:hint="default"/>
+        <w:sz w:val="20"/>
+      </w:rPr>
+    </w:lvl>
+    <w:lvl w:ilvl="2" w:tentative="1">
+      <w:start w:val="1"/>
+      <w:numFmt w:val="bullet"/>
+      <w:lvlText w:val=""/>
+      <w:lvlJc w:val="left"/>
+      <w:pPr>
+        <w:tabs>
+          <w:tab w:val="num" w:pos="1800"/>
+        </w:tabs>
+        <w:ind w:left="1800" w:hanging="360"/>
+      </w:pPr>
+      <w:rPr>
+        <w:rFonts w:ascii="Wingdings" w:hAnsi="Wingdings" w:hint="default"/>
+        <w:sz w:val="20"/>
+      </w:rPr>
+    </w:lvl>
+    <w:lvl w:ilvl="3" w:tentative="1">
+      <w:start w:val="1"/>
+      <w:numFmt w:val="bullet"/>
+      <w:lvlText w:val=""/>
+      <w:lvlJc w:val="left"/>
+      <w:pPr>
+        <w:tabs>
+          <w:tab w:val="num" w:pos="2520"/>
+        </w:tabs>
+        <w:ind w:left="2520" w:hanging="360"/>
+      </w:pPr>
+      <w:rPr>
+        <w:rFonts w:ascii="Wingdings" w:hAnsi="Wingdings" w:hint="default"/>
+        <w:sz w:val="20"/>
+      </w:rPr>
+    </w:lvl>
+    <w:lvl w:ilvl="4" w:tentative="1">
+      <w:start w:val="1"/>
+      <w:numFmt w:val="bullet"/>
+      <w:lvlText w:val=""/>
+      <w:lvlJc w:val="left"/>
+      <w:pPr>
+        <w:tabs>
+          <w:tab w:val="num" w:pos="3240"/>
+        </w:tabs>
+        <w:ind w:left="3240" w:hanging="360"/>
+      </w:pPr>
+      <w:rPr>
+        <w:rFonts w:ascii="Wingdings" w:hAnsi="Wingdings" w:hint="default"/>
+        <w:sz w:val="20"/>
+      </w:rPr>
+    </w:lvl>
+    <w:lvl w:ilvl="5" w:tentative="1">
+      <w:start w:val="1"/>
+      <w:numFmt w:val="bullet"/>
+      <w:lvlText w:val=""/>
+      <w:lvlJc w:val="left"/>
+      <w:pPr>
+        <w:tabs>
+          <w:tab w:val="num" w:pos="3960"/>
+        </w:tabs>
+        <w:ind w:left="3960" w:hanging="360"/>
+      </w:pPr>
+      <w:rPr>
+        <w:rFonts w:ascii="Wingdings" w:hAnsi="Wingdings" w:hint="default"/>
+        <w:sz w:val="20"/>
+      </w:rPr>
+    </w:lvl>
+    <w:lvl w:ilvl="6" w:tentative="1">
+      <w:start w:val="1"/>
+      <w:numFmt w:val="bullet"/>
+      <w:lvlText w:val=""/>
+      <w:lvlJc w:val="left"/>
+      <w:pPr>
+        <w:tabs>
+          <w:tab w:val="num" w:pos="4680"/>
+        </w:tabs>
+        <w:ind w:left="4680" w:hanging="360"/>
+      </w:pPr>
+      <w:rPr>
+        <w:rFonts w:ascii="Wingdings" w:hAnsi="Wingdings" w:hint="default"/>
+        <w:sz w:val="20"/>
+      </w:rPr>
+    </w:lvl>
+    <w:lvl w:ilvl="7" w:tentative="1">
+      <w:start w:val="1"/>
+      <w:numFmt w:val="bullet"/>
+      <w:lvlText w:val=""/>
+      <w:lvlJc w:val="left"/>
+      <w:pPr>
+        <w:tabs>
+          <w:tab w:val="num" w:pos="5400"/>
+        </w:tabs>
+        <w:ind w:left="5400" w:hanging="360"/>
+      </w:pPr>
+      <w:rPr>
+        <w:rFonts w:ascii="Wingdings" w:hAnsi="Wingdings" w:hint="default"/>
+        <w:sz w:val="20"/>
+      </w:rPr>
+    </w:lvl>
+    <w:lvl w:ilvl="8" w:tentative="1">
+      <w:start w:val="1"/>
+      <w:numFmt w:val="bullet"/>
+      <w:lvlText w:val=""/>
+      <w:lvlJc w:val="left"/>
+      <w:pPr>
+        <w:tabs>
+          <w:tab w:val="num" w:pos="6120"/>
+        </w:tabs>
+        <w:ind w:left="6120" w:hanging="360"/>
+      </w:pPr>
+      <w:rPr>
+        <w:rFonts w:ascii="Wingdings" w:hAnsi="Wingdings" w:hint="default"/>
+        <w:sz w:val="20"/>
+      </w:rPr>
+    </w:lvl>
+  </w:abstractNum>
+  <w:num w:numId="1" w16cid:durableId="6176403">
+    <w:abstractNumId w:val="0"/>
+  </w:num>
+</w:numbering>
 </file>
 
 <file path=word/styles.xml><?xml version="1.0" encoding="utf-8"?>

</xml_diff>